<commit_message>
update GLM & fix native compile issues
</commit_message>
<xml_diff>
--- a/ev3dev-cpp/libraries/glm/doc/glm.docx
+++ b/ev3dev-cpp/libraries/glm/doc/glm.docx
@@ -3,10 +3,7 @@
 <w:document xmlns:wpc="http://schemas.microsoft.com/office/word/2010/wordprocessingCanvas" xmlns:mc="http://schemas.openxmlformats.org/markup-compatibility/2006" xmlns:o="urn:schemas-microsoft-com:office:office" xmlns:r="http://schemas.openxmlformats.org/officeDocument/2006/relationships" xmlns:m="http://schemas.openxmlformats.org/officeDocument/2006/math" xmlns:v="urn:schemas-microsoft-com:vml" xmlns:wp14="http://schemas.microsoft.com/office/word/2010/wordprocessingDrawing" xmlns:wp="http://schemas.openxmlformats.org/drawingml/2006/wordprocessingDrawing" xmlns:w10="urn:schemas-microsoft-com:office:word" xmlns:w="http://schemas.openxmlformats.org/wordprocessingml/2006/main" xmlns:w14="http://schemas.microsoft.com/office/word/2010/wordml" xmlns:w15="http://schemas.microsoft.com/office/word/2012/wordml" xmlns:wpg="http://schemas.microsoft.com/office/word/2010/wordprocessingGroup" xmlns:wpi="http://schemas.microsoft.com/office/word/2010/wordprocessingInk" xmlns:wne="http://schemas.microsoft.com/office/word/2006/wordml" xmlns:wps="http://schemas.microsoft.com/office/word/2010/wordprocessingShape" mc:Ignorable="w14 w15 wp14">
   <w:background w:color="FFFFFF"/>
   <w:body>
-    <w:p>
-      <w:bookmarkStart w:id="0" w:name="_GoBack"/>
-      <w:bookmarkEnd w:id="0"/>
-    </w:p>
+    <w:p/>
     <w:p/>
     <w:p/>
     <w:p/>
@@ -5655,7 +5652,7 @@
                 <w:noProof/>
                 <w:webHidden/>
               </w:rPr>
-              <w:t>37</w:t>
+              <w:t>38</w:t>
             </w:r>
             <w:r>
               <w:rPr>
@@ -5728,7 +5725,7 @@
                 <w:noProof/>
                 <w:webHidden/>
               </w:rPr>
-              <w:t>37</w:t>
+              <w:t>38</w:t>
             </w:r>
             <w:r>
               <w:rPr>
@@ -5845,12 +5842,12 @@
       <w:pPr>
         <w:pStyle w:val="HeadingA"/>
       </w:pPr>
-      <w:bookmarkStart w:id="1" w:name="_Toc426232641"/>
+      <w:bookmarkStart w:id="0" w:name="_Toc426232641"/>
       <w:r>
         <w:lastRenderedPageBreak/>
         <w:t>Introduction</w:t>
       </w:r>
-      <w:bookmarkEnd w:id="1"/>
+      <w:bookmarkEnd w:id="0"/>
     </w:p>
     <w:p>
       <w:pPr>
@@ -5934,15 +5931,7 @@
         <w:t>but it also ensures interoperability with other third party libraries and SDK. It is a good candidate for software ren</w:t>
       </w:r>
       <w:r>
-        <w:t>dering (</w:t>
-      </w:r>
-      <w:proofErr w:type="spellStart"/>
-      <w:r>
-        <w:t>raytracing</w:t>
-      </w:r>
-      <w:proofErr w:type="spellEnd"/>
-      <w:r>
-        <w:t xml:space="preserve"> / </w:t>
+        <w:t xml:space="preserve">dering (raytracing / </w:t>
       </w:r>
       <w:proofErr w:type="spellStart"/>
       <w:r>
@@ -6242,25 +6231,25 @@
       <w:pPr>
         <w:pStyle w:val="HeadingA"/>
       </w:pPr>
-      <w:bookmarkStart w:id="2" w:name="_Toc426232642"/>
+      <w:bookmarkStart w:id="1" w:name="_Toc426232642"/>
       <w:r>
         <w:lastRenderedPageBreak/>
         <w:t>1. Getting started</w:t>
       </w:r>
+      <w:bookmarkEnd w:id="1"/>
+    </w:p>
+    <w:p>
+      <w:pPr>
+        <w:pStyle w:val="HeadingB"/>
+      </w:pPr>
+      <w:bookmarkStart w:id="2" w:name="_Toc426232643"/>
+      <w:r>
+        <w:t xml:space="preserve">1.1. </w:t>
+      </w:r>
+      <w:r>
+        <w:t>Setup</w:t>
+      </w:r>
       <w:bookmarkEnd w:id="2"/>
-    </w:p>
-    <w:p>
-      <w:pPr>
-        <w:pStyle w:val="HeadingB"/>
-      </w:pPr>
-      <w:bookmarkStart w:id="3" w:name="_Toc426232643"/>
-      <w:r>
-        <w:t xml:space="preserve">1.1. </w:t>
-      </w:r>
-      <w:r>
-        <w:t>Setup</w:t>
-      </w:r>
-      <w:bookmarkEnd w:id="3"/>
     </w:p>
     <w:p>
       <w:pPr>
@@ -7524,11 +7513,11 @@
       <w:pPr>
         <w:pStyle w:val="HeadingB"/>
       </w:pPr>
-      <w:bookmarkStart w:id="4" w:name="_Toc426232644"/>
+      <w:bookmarkStart w:id="3" w:name="_Toc426232644"/>
       <w:r>
         <w:t>1.2. Faster program compilation</w:t>
       </w:r>
-      <w:bookmarkEnd w:id="4"/>
+      <w:bookmarkEnd w:id="3"/>
     </w:p>
     <w:p>
       <w:pPr>
@@ -7666,7 +7655,7 @@
       <w:pPr>
         <w:pStyle w:val="HeadingB"/>
       </w:pPr>
-      <w:bookmarkStart w:id="5" w:name="_Toc426232645"/>
+      <w:bookmarkStart w:id="4" w:name="_Toc426232645"/>
       <w:r>
         <w:t>1</w:t>
       </w:r>
@@ -7676,7 +7665,7 @@
       <w:r>
         <w:t>. Use sample of GLM core</w:t>
       </w:r>
-      <w:bookmarkEnd w:id="5"/>
+      <w:bookmarkEnd w:id="4"/>
     </w:p>
     <w:tbl>
       <w:tblPr>
@@ -8853,7 +8842,7 @@
       <w:pPr>
         <w:pStyle w:val="HeadingB"/>
       </w:pPr>
-      <w:bookmarkStart w:id="6" w:name="_Toc426232646"/>
+      <w:bookmarkStart w:id="5" w:name="_Toc426232646"/>
       <w:r>
         <w:lastRenderedPageBreak/>
         <w:t>1.</w:t>
@@ -8864,7 +8853,7 @@
       <w:r>
         <w:t>. Dependencies</w:t>
       </w:r>
-      <w:bookmarkEnd w:id="6"/>
+      <w:bookmarkEnd w:id="5"/>
     </w:p>
     <w:p>
       <w:pPr>
@@ -9019,12 +9008,12 @@
       <w:pPr>
         <w:pStyle w:val="HeadingA"/>
       </w:pPr>
-      <w:bookmarkStart w:id="7" w:name="_Toc426232647"/>
+      <w:bookmarkStart w:id="6" w:name="_Toc426232647"/>
       <w:r>
         <w:lastRenderedPageBreak/>
         <w:t>2. Swizzle operators</w:t>
       </w:r>
-      <w:bookmarkEnd w:id="7"/>
+      <w:bookmarkEnd w:id="6"/>
     </w:p>
     <w:p>
       <w:pPr>
@@ -9274,7 +9263,7 @@
       <w:pPr>
         <w:pStyle w:val="HeadingB"/>
       </w:pPr>
-      <w:bookmarkStart w:id="8" w:name="_Toc426232648"/>
+      <w:bookmarkStart w:id="7" w:name="_Toc426232648"/>
       <w:r>
         <w:t xml:space="preserve">2.1. Default </w:t>
       </w:r>
@@ -9287,7 +9276,7 @@
       <w:r>
         <w:t>implementation</w:t>
       </w:r>
-      <w:bookmarkEnd w:id="8"/>
+      <w:bookmarkEnd w:id="7"/>
     </w:p>
     <w:p>
       <w:pPr>
@@ -9883,12 +9872,12 @@
       <w:pPr>
         <w:pStyle w:val="HeadingB"/>
       </w:pPr>
-      <w:bookmarkStart w:id="9" w:name="_Toc426232649"/>
+      <w:bookmarkStart w:id="8" w:name="_Toc426232649"/>
       <w:r>
         <w:lastRenderedPageBreak/>
         <w:t>2.2. Anonymous union member implementation</w:t>
       </w:r>
-      <w:bookmarkEnd w:id="9"/>
+      <w:bookmarkEnd w:id="8"/>
       <w:r>
         <w:t xml:space="preserve"> </w:t>
       </w:r>
@@ -10673,7 +10662,7 @@
       <w:pPr>
         <w:pStyle w:val="HeadingA"/>
       </w:pPr>
-      <w:bookmarkStart w:id="10" w:name="_Toc426232650"/>
+      <w:bookmarkStart w:id="9" w:name="_Toc426232650"/>
       <w:r>
         <w:lastRenderedPageBreak/>
         <w:t>3</w:t>
@@ -10689,20 +10678,20 @@
       <w:r>
         <w:t xml:space="preserve"> options</w:t>
       </w:r>
+      <w:bookmarkEnd w:id="9"/>
+    </w:p>
+    <w:p>
+      <w:pPr>
+        <w:pStyle w:val="HeadingB"/>
+      </w:pPr>
+      <w:bookmarkStart w:id="10" w:name="_Toc426232651"/>
+      <w:r>
+        <w:t>3.</w:t>
+      </w:r>
+      <w:r>
+        <w:t>1. Default precision</w:t>
+      </w:r>
       <w:bookmarkEnd w:id="10"/>
-    </w:p>
-    <w:p>
-      <w:pPr>
-        <w:pStyle w:val="HeadingB"/>
-      </w:pPr>
-      <w:bookmarkStart w:id="11" w:name="_Toc426232651"/>
-      <w:r>
-        <w:t>3.</w:t>
-      </w:r>
-      <w:r>
-        <w:t>1. Default precision</w:t>
-      </w:r>
-      <w:bookmarkEnd w:id="11"/>
     </w:p>
     <w:p>
       <w:pPr>
@@ -11373,7 +11362,7 @@
       <w:pPr>
         <w:pStyle w:val="HeadingB"/>
       </w:pPr>
-      <w:bookmarkStart w:id="12" w:name="_Toc426232652"/>
+      <w:bookmarkStart w:id="11" w:name="_Toc426232652"/>
       <w:r>
         <w:t xml:space="preserve">3.2. </w:t>
       </w:r>
@@ -11386,7 +11375,7 @@
       <w:r>
         <w:t xml:space="preserve"> system</w:t>
       </w:r>
-      <w:bookmarkEnd w:id="12"/>
+      <w:bookmarkEnd w:id="11"/>
     </w:p>
     <w:p>
       <w:pPr>
@@ -11676,7 +11665,7 @@
       <w:pPr>
         <w:pStyle w:val="HeadingB"/>
       </w:pPr>
-      <w:bookmarkStart w:id="13" w:name="_Toc426232653"/>
+      <w:bookmarkStart w:id="12" w:name="_Toc426232653"/>
       <w:r>
         <w:t>3</w:t>
       </w:r>
@@ -11689,7 +11678,7 @@
       <w:r>
         <w:t>. C++ language detection</w:t>
       </w:r>
-      <w:bookmarkEnd w:id="13"/>
+      <w:bookmarkEnd w:id="12"/>
     </w:p>
     <w:p>
       <w:pPr>
@@ -11988,7 +11977,7 @@
       <w:pPr>
         <w:pStyle w:val="HeadingB"/>
       </w:pPr>
-      <w:bookmarkStart w:id="14" w:name="_Toc426232654"/>
+      <w:bookmarkStart w:id="13" w:name="_Toc426232654"/>
       <w:r>
         <w:t>3</w:t>
       </w:r>
@@ -12001,7 +11990,7 @@
       <w:r>
         <w:t>. SIMD support</w:t>
       </w:r>
-      <w:bookmarkEnd w:id="14"/>
+      <w:bookmarkEnd w:id="13"/>
     </w:p>
     <w:p>
       <w:pPr>
@@ -12496,7 +12485,7 @@
       <w:pPr>
         <w:pStyle w:val="HeadingB"/>
       </w:pPr>
-      <w:bookmarkStart w:id="15" w:name="_Toc426232655"/>
+      <w:bookmarkStart w:id="14" w:name="_Toc426232655"/>
       <w:r>
         <w:t>3</w:t>
       </w:r>
@@ -12509,7 +12498,7 @@
       <w:r>
         <w:t>. Force inline</w:t>
       </w:r>
-      <w:bookmarkEnd w:id="15"/>
+      <w:bookmarkEnd w:id="14"/>
     </w:p>
     <w:p>
       <w:r>
@@ -12619,11 +12608,11 @@
       <w:pPr>
         <w:pStyle w:val="HeadingB"/>
       </w:pPr>
-      <w:bookmarkStart w:id="16" w:name="_Toc426232656"/>
+      <w:bookmarkStart w:id="15" w:name="_Toc426232656"/>
       <w:r>
         <w:t>3.6. Vector and matrix static size</w:t>
       </w:r>
-      <w:bookmarkEnd w:id="16"/>
+      <w:bookmarkEnd w:id="15"/>
     </w:p>
     <w:p>
       <w:pPr>
@@ -13532,11 +13521,11 @@
       <w:pPr>
         <w:pStyle w:val="HeadingB"/>
       </w:pPr>
-      <w:bookmarkStart w:id="17" w:name="_Toc426232657"/>
+      <w:bookmarkStart w:id="16" w:name="_Toc426232657"/>
       <w:r>
         <w:t>3.7. Disabling default constructor initialization</w:t>
       </w:r>
-      <w:bookmarkEnd w:id="17"/>
+      <w:bookmarkEnd w:id="16"/>
     </w:p>
     <w:p>
       <w:pPr>
@@ -14053,11 +14042,11 @@
       <w:pPr>
         <w:pStyle w:val="HeadingB"/>
       </w:pPr>
-      <w:bookmarkStart w:id="18" w:name="_Toc426232658"/>
+      <w:bookmarkStart w:id="17" w:name="_Toc426232658"/>
       <w:r>
         <w:t>3.8. Require explicit conversions</w:t>
       </w:r>
-      <w:bookmarkEnd w:id="18"/>
+      <w:bookmarkEnd w:id="17"/>
     </w:p>
     <w:p>
       <w:pPr>
@@ -14643,7 +14632,7 @@
       <w:pPr>
         <w:pStyle w:val="HeadingA"/>
       </w:pPr>
-      <w:bookmarkStart w:id="19" w:name="_Toc426232659"/>
+      <w:bookmarkStart w:id="18" w:name="_Toc426232659"/>
       <w:r>
         <w:lastRenderedPageBreak/>
         <w:t>4</w:t>
@@ -14657,7 +14646,7 @@
       <w:r>
         <w:t>xtensions</w:t>
       </w:r>
-      <w:bookmarkEnd w:id="19"/>
+      <w:bookmarkEnd w:id="18"/>
     </w:p>
     <w:p>
       <w:pPr>
@@ -15038,13 +15027,114 @@
       <w:pPr>
         <w:pStyle w:val="HeadingB"/>
       </w:pPr>
-      <w:bookmarkStart w:id="20" w:name="_Toc426232660"/>
+      <w:bookmarkStart w:id="19" w:name="_Toc426232660"/>
       <w:r>
         <w:t xml:space="preserve">4.1. </w:t>
       </w:r>
       <w:proofErr w:type="spellStart"/>
       <w:r>
         <w:t>GLM_GTC_bitfield</w:t>
+      </w:r>
+      <w:bookmarkEnd w:id="19"/>
+      <w:proofErr w:type="spellEnd"/>
+    </w:p>
+    <w:p>
+      <w:pPr>
+        <w:pStyle w:val="Paragraph"/>
+      </w:pPr>
+      <w:r>
+        <w:t xml:space="preserve">Fast </w:t>
+      </w:r>
+      <w:proofErr w:type="spellStart"/>
+      <w:r>
+        <w:t>b</w:t>
+      </w:r>
+      <w:r>
+        <w:t>itfield</w:t>
+      </w:r>
+      <w:proofErr w:type="spellEnd"/>
+      <w:r>
+        <w:t xml:space="preserve"> operations on scalar and vector variables</w:t>
+      </w:r>
+      <w:r>
+        <w:t>.</w:t>
+      </w:r>
+    </w:p>
+    <w:p>
+      <w:pPr>
+        <w:pStyle w:val="Paragraph"/>
+      </w:pPr>
+      <w:r>
+        <w:rPr>
+          <w:rStyle w:val="inline-codeChar"/>
+          <w:highlight w:val="white"/>
+        </w:rPr>
+        <w:t>&lt;</w:t>
+      </w:r>
+      <w:proofErr w:type="spellStart"/>
+      <w:r>
+        <w:rPr>
+          <w:rStyle w:val="inline-codeChar"/>
+          <w:highlight w:val="white"/>
+        </w:rPr>
+        <w:t>glm</w:t>
+      </w:r>
+      <w:proofErr w:type="spellEnd"/>
+      <w:r>
+        <w:rPr>
+          <w:rStyle w:val="inline-codeChar"/>
+          <w:highlight w:val="white"/>
+        </w:rPr>
+        <w:t>/</w:t>
+      </w:r>
+      <w:proofErr w:type="spellStart"/>
+      <w:r>
+        <w:rPr>
+          <w:rStyle w:val="inline-codeChar"/>
+          <w:highlight w:val="white"/>
+        </w:rPr>
+        <w:t>gtc</w:t>
+      </w:r>
+      <w:proofErr w:type="spellEnd"/>
+      <w:r>
+        <w:rPr>
+          <w:rStyle w:val="inline-codeChar"/>
+          <w:highlight w:val="white"/>
+        </w:rPr>
+        <w:t>/</w:t>
+      </w:r>
+      <w:r>
+        <w:rPr>
+          <w:rStyle w:val="inline-codeChar"/>
+          <w:highlight w:val="white"/>
+        </w:rPr>
+        <w:t>bitfield</w:t>
+      </w:r>
+      <w:r>
+        <w:rPr>
+          <w:rStyle w:val="inline-codeChar"/>
+          <w:highlight w:val="white"/>
+        </w:rPr>
+        <w:t>.hpp&gt;</w:t>
+      </w:r>
+      <w:r>
+        <w:rPr>
+          <w:highlight w:val="white"/>
+        </w:rPr>
+        <w:t xml:space="preserve"> need to be included to use these features.</w:t>
+      </w:r>
+    </w:p>
+    <w:p>
+      <w:pPr>
+        <w:pStyle w:val="HeadingB"/>
+      </w:pPr>
+      <w:bookmarkStart w:id="20" w:name="_Toc426232661"/>
+      <w:r>
+        <w:t xml:space="preserve">4.2. </w:t>
+      </w:r>
+      <w:proofErr w:type="spellStart"/>
+      <w:r>
+        <w:t>GLM_GTC_color_space</w:t>
       </w:r>
       <w:bookmarkEnd w:id="20"/>
       <w:proofErr w:type="spellEnd"/>
@@ -15054,98 +15144,109 @@
         <w:pStyle w:val="Paragraph"/>
       </w:pPr>
       <w:r>
-        <w:t xml:space="preserve">Fast </w:t>
+        <w:t xml:space="preserve">Conversion between linear RGB to </w:t>
       </w:r>
       <w:proofErr w:type="spellStart"/>
       <w:r>
-        <w:t>b</w:t>
-      </w:r>
-      <w:r>
-        <w:t>itfield</w:t>
+        <w:t>sRGB</w:t>
       </w:r>
       <w:proofErr w:type="spellEnd"/>
       <w:r>
-        <w:t xml:space="preserve"> operations on scalar and vector variables</w:t>
+        <w:t xml:space="preserve"> and </w:t>
+      </w:r>
+      <w:proofErr w:type="spellStart"/>
+      <w:r>
+        <w:t>sRGB</w:t>
+      </w:r>
+      <w:proofErr w:type="spellEnd"/>
+      <w:r>
+        <w:t xml:space="preserve"> to linear RGB.</w:t>
+      </w:r>
+    </w:p>
+    <w:p>
+      <w:pPr>
+        <w:pStyle w:val="Paragraph"/>
+      </w:pPr>
+      <w:r>
+        <w:rPr>
+          <w:rStyle w:val="inline-codeChar"/>
+          <w:highlight w:val="white"/>
+        </w:rPr>
+        <w:t>&lt;</w:t>
+      </w:r>
+      <w:proofErr w:type="spellStart"/>
+      <w:r>
+        <w:rPr>
+          <w:rStyle w:val="inline-codeChar"/>
+          <w:highlight w:val="white"/>
+        </w:rPr>
+        <w:t>glm</w:t>
+      </w:r>
+      <w:proofErr w:type="spellEnd"/>
+      <w:r>
+        <w:rPr>
+          <w:rStyle w:val="inline-codeChar"/>
+          <w:highlight w:val="white"/>
+        </w:rPr>
+        <w:t>/</w:t>
+      </w:r>
+      <w:proofErr w:type="spellStart"/>
+      <w:r>
+        <w:rPr>
+          <w:rStyle w:val="inline-codeChar"/>
+          <w:highlight w:val="white"/>
+        </w:rPr>
+        <w:t>gtc</w:t>
+      </w:r>
+      <w:proofErr w:type="spellEnd"/>
+      <w:r>
+        <w:rPr>
+          <w:rStyle w:val="inline-codeChar"/>
+          <w:highlight w:val="white"/>
+        </w:rPr>
+        <w:t>/</w:t>
+      </w:r>
+      <w:r>
+        <w:rPr>
+          <w:rStyle w:val="inline-codeChar"/>
+          <w:highlight w:val="white"/>
+        </w:rPr>
+        <w:t>color_space</w:t>
+      </w:r>
+      <w:r>
+        <w:rPr>
+          <w:rStyle w:val="inline-codeChar"/>
+          <w:highlight w:val="white"/>
+        </w:rPr>
+        <w:t>.hpp&gt;</w:t>
+      </w:r>
+      <w:r>
+        <w:rPr>
+          <w:highlight w:val="white"/>
+        </w:rPr>
+        <w:t xml:space="preserve"> need to be included to use these features.</w:t>
+      </w:r>
+    </w:p>
+    <w:p>
+      <w:pPr>
+        <w:pStyle w:val="HeadingB"/>
+      </w:pPr>
+      <w:bookmarkStart w:id="21" w:name="_Toc426232662"/>
+      <w:r>
+        <w:t>4</w:t>
       </w:r>
       <w:r>
         <w:t>.</w:t>
       </w:r>
-    </w:p>
-    <w:p>
-      <w:pPr>
-        <w:pStyle w:val="Paragraph"/>
-      </w:pPr>
-      <w:r>
-        <w:rPr>
-          <w:rStyle w:val="inline-codeChar"/>
-          <w:highlight w:val="white"/>
-        </w:rPr>
-        <w:t>&lt;</w:t>
+      <w:r>
+        <w:t>3</w:t>
+      </w:r>
+      <w:r>
+        <w:t xml:space="preserve">. </w:t>
       </w:r>
       <w:proofErr w:type="spellStart"/>
       <w:r>
-        <w:rPr>
-          <w:rStyle w:val="inline-codeChar"/>
-          <w:highlight w:val="white"/>
-        </w:rPr>
-        <w:t>glm</w:t>
-      </w:r>
-      <w:proofErr w:type="spellEnd"/>
-      <w:r>
-        <w:rPr>
-          <w:rStyle w:val="inline-codeChar"/>
-          <w:highlight w:val="white"/>
-        </w:rPr>
-        <w:t>/</w:t>
-      </w:r>
-      <w:proofErr w:type="spellStart"/>
-      <w:r>
-        <w:rPr>
-          <w:rStyle w:val="inline-codeChar"/>
-          <w:highlight w:val="white"/>
-        </w:rPr>
-        <w:t>gtc</w:t>
-      </w:r>
-      <w:proofErr w:type="spellEnd"/>
-      <w:r>
-        <w:rPr>
-          <w:rStyle w:val="inline-codeChar"/>
-          <w:highlight w:val="white"/>
-        </w:rPr>
-        <w:t>/</w:t>
-      </w:r>
-      <w:r>
-        <w:rPr>
-          <w:rStyle w:val="inline-codeChar"/>
-          <w:highlight w:val="white"/>
-        </w:rPr>
-        <w:t>bitfield</w:t>
-      </w:r>
-      <w:r>
-        <w:rPr>
-          <w:rStyle w:val="inline-codeChar"/>
-          <w:highlight w:val="white"/>
-        </w:rPr>
-        <w:t>.hpp&gt;</w:t>
-      </w:r>
-      <w:r>
-        <w:rPr>
-          <w:highlight w:val="white"/>
-        </w:rPr>
-        <w:t xml:space="preserve"> need to be included to use these features.</w:t>
-      </w:r>
-    </w:p>
-    <w:p>
-      <w:pPr>
-        <w:pStyle w:val="HeadingB"/>
-      </w:pPr>
-      <w:bookmarkStart w:id="21" w:name="_Toc426232661"/>
-      <w:r>
-        <w:t xml:space="preserve">4.2. </w:t>
-      </w:r>
-      <w:proofErr w:type="spellStart"/>
-      <w:r>
-        <w:t>GLM_GTC_color_space</w:t>
+        <w:t>GLM_GTC_constants</w:t>
       </w:r>
       <w:bookmarkEnd w:id="21"/>
       <w:proofErr w:type="spellEnd"/>
@@ -15155,109 +15256,99 @@
         <w:pStyle w:val="Paragraph"/>
       </w:pPr>
       <w:r>
-        <w:t xml:space="preserve">Conversion between linear RGB to </w:t>
+        <w:t>P</w:t>
+      </w:r>
+      <w:r>
+        <w:t>rovide a l</w:t>
+      </w:r>
+      <w:r>
+        <w:t>ist of built-in constants.</w:t>
+      </w:r>
+    </w:p>
+    <w:p>
+      <w:pPr>
+        <w:pStyle w:val="Paragraph"/>
+      </w:pPr>
+      <w:r>
+        <w:rPr>
+          <w:rStyle w:val="inline-codeChar"/>
+          <w:highlight w:val="white"/>
+        </w:rPr>
+        <w:t>&lt;</w:t>
       </w:r>
       <w:proofErr w:type="spellStart"/>
       <w:r>
-        <w:t>sRGB</w:t>
+        <w:rPr>
+          <w:rStyle w:val="inline-codeChar"/>
+          <w:highlight w:val="white"/>
+        </w:rPr>
+        <w:t>glm</w:t>
       </w:r>
       <w:proofErr w:type="spellEnd"/>
       <w:r>
-        <w:t xml:space="preserve"> and </w:t>
+        <w:rPr>
+          <w:rStyle w:val="inline-codeChar"/>
+          <w:highlight w:val="white"/>
+        </w:rPr>
+        <w:t>/</w:t>
       </w:r>
       <w:proofErr w:type="spellStart"/>
       <w:r>
-        <w:t>sRGB</w:t>
+        <w:rPr>
+          <w:rStyle w:val="inline-codeChar"/>
+          <w:highlight w:val="white"/>
+        </w:rPr>
+        <w:t>gtc</w:t>
       </w:r>
       <w:proofErr w:type="spellEnd"/>
       <w:r>
-        <w:t xml:space="preserve"> to linear RGB.</w:t>
-      </w:r>
-    </w:p>
-    <w:p>
-      <w:pPr>
-        <w:pStyle w:val="Paragraph"/>
-      </w:pPr>
-      <w:r>
         <w:rPr>
           <w:rStyle w:val="inline-codeChar"/>
           <w:highlight w:val="white"/>
         </w:rPr>
-        <w:t>&lt;</w:t>
+        <w:t>/</w:t>
+      </w:r>
+      <w:r>
+        <w:rPr>
+          <w:rStyle w:val="inline-codeChar"/>
+          <w:highlight w:val="white"/>
+        </w:rPr>
+        <w:t>constants</w:t>
+      </w:r>
+      <w:r>
+        <w:rPr>
+          <w:rStyle w:val="inline-codeChar"/>
+          <w:highlight w:val="white"/>
+        </w:rPr>
+        <w:t>.hpp&gt;</w:t>
+      </w:r>
+      <w:r>
+        <w:rPr>
+          <w:highlight w:val="white"/>
+        </w:rPr>
+        <w:t xml:space="preserve"> need to be included to use these features.</w:t>
+      </w:r>
+    </w:p>
+    <w:p>
+      <w:pPr>
+        <w:pStyle w:val="HeadingB"/>
+      </w:pPr>
+      <w:bookmarkStart w:id="22" w:name="_Toc426232663"/>
+      <w:r>
+        <w:t>4</w:t>
+      </w:r>
+      <w:r>
+        <w:t>.</w:t>
+      </w:r>
+      <w:r>
+        <w:t>4</w:t>
+      </w:r>
+      <w:r>
+        <w:t xml:space="preserve">. </w:t>
       </w:r>
       <w:proofErr w:type="spellStart"/>
       <w:r>
-        <w:rPr>
-          <w:rStyle w:val="inline-codeChar"/>
-          <w:highlight w:val="white"/>
-        </w:rPr>
-        <w:t>glm</w:t>
-      </w:r>
-      <w:proofErr w:type="spellEnd"/>
-      <w:r>
-        <w:rPr>
-          <w:rStyle w:val="inline-codeChar"/>
-          <w:highlight w:val="white"/>
-        </w:rPr>
-        <w:t>/</w:t>
-      </w:r>
-      <w:proofErr w:type="spellStart"/>
-      <w:r>
-        <w:rPr>
-          <w:rStyle w:val="inline-codeChar"/>
-          <w:highlight w:val="white"/>
-        </w:rPr>
-        <w:t>gtc</w:t>
-      </w:r>
-      <w:proofErr w:type="spellEnd"/>
-      <w:r>
-        <w:rPr>
-          <w:rStyle w:val="inline-codeChar"/>
-          <w:highlight w:val="white"/>
-        </w:rPr>
-        <w:t>/</w:t>
-      </w:r>
-      <w:r>
-        <w:rPr>
-          <w:rStyle w:val="inline-codeChar"/>
-          <w:highlight w:val="white"/>
-        </w:rPr>
-        <w:t>color_space</w:t>
-      </w:r>
-      <w:r>
-        <w:rPr>
-          <w:rStyle w:val="inline-codeChar"/>
-          <w:highlight w:val="white"/>
-        </w:rPr>
-        <w:t>.hpp&gt;</w:t>
-      </w:r>
-      <w:r>
-        <w:rPr>
-          <w:highlight w:val="white"/>
-        </w:rPr>
-        <w:t xml:space="preserve"> need to be included to use these features.</w:t>
-      </w:r>
-    </w:p>
-    <w:p>
-      <w:pPr>
-        <w:pStyle w:val="HeadingB"/>
-      </w:pPr>
-      <w:bookmarkStart w:id="22" w:name="_Toc426232662"/>
-      <w:r>
-        <w:t>4</w:t>
-      </w:r>
-      <w:r>
-        <w:t>.</w:t>
-      </w:r>
-      <w:r>
-        <w:t>3</w:t>
-      </w:r>
-      <w:r>
-        <w:t xml:space="preserve">. </w:t>
-      </w:r>
-      <w:proofErr w:type="spellStart"/>
-      <w:r>
-        <w:t>GLM_GTC_constants</w:t>
+        <w:t>GLM_GTC_epsilon</w:t>
       </w:r>
       <w:bookmarkEnd w:id="22"/>
       <w:proofErr w:type="spellEnd"/>
@@ -15267,13 +15358,16 @@
         <w:pStyle w:val="Paragraph"/>
       </w:pPr>
       <w:r>
-        <w:t>P</w:t>
-      </w:r>
-      <w:r>
-        <w:t>rovide a l</w:t>
-      </w:r>
-      <w:r>
-        <w:t>ist of built-in constants.</w:t>
+        <w:t>Approximate e</w:t>
+      </w:r>
+      <w:r>
+        <w:t>qual and not equal comparison</w:t>
+      </w:r>
+      <w:r>
+        <w:t xml:space="preserve">s with selectable epsilon. </w:t>
+      </w:r>
+      <w:r>
+        <w:t xml:space="preserve"> </w:t>
       </w:r>
     </w:p>
     <w:p>
@@ -15324,7 +15418,7 @@
           <w:rStyle w:val="inline-codeChar"/>
           <w:highlight w:val="white"/>
         </w:rPr>
-        <w:t>constants</w:t>
+        <w:t>epsilon</w:t>
       </w:r>
       <w:r>
         <w:rPr>
@@ -15344,22 +15438,16 @@
       <w:pPr>
         <w:pStyle w:val="HeadingB"/>
       </w:pPr>
-      <w:bookmarkStart w:id="23" w:name="_Toc426232663"/>
-      <w:r>
-        <w:t>4</w:t>
-      </w:r>
-      <w:r>
-        <w:t>.</w:t>
-      </w:r>
-      <w:r>
-        <w:t>4</w:t>
+      <w:bookmarkStart w:id="23" w:name="_Toc426232664"/>
+      <w:r>
+        <w:t>4.5</w:t>
       </w:r>
       <w:r>
         <w:t xml:space="preserve">. </w:t>
       </w:r>
       <w:proofErr w:type="spellStart"/>
       <w:r>
-        <w:t>GLM_GTC_epsilon</w:t>
+        <w:t>GLM_GTC_integer</w:t>
       </w:r>
       <w:bookmarkEnd w:id="23"/>
       <w:proofErr w:type="spellEnd"/>
@@ -15369,13 +15457,8 @@
         <w:pStyle w:val="Paragraph"/>
       </w:pPr>
       <w:r>
-        <w:t>Approximate e</w:t>
-      </w:r>
-      <w:r>
-        <w:t>qual and not equal comparison</w:t>
-      </w:r>
-      <w:r>
-        <w:t xml:space="preserve">s with selectable epsilon. </w:t>
+        <w:lastRenderedPageBreak/>
+        <w:t>Provide integer variants of GLM core functions.</w:t>
       </w:r>
       <w:r>
         <w:t xml:space="preserve"> </w:t>
@@ -15429,7 +15512,7 @@
           <w:rStyle w:val="inline-codeChar"/>
           <w:highlight w:val="white"/>
         </w:rPr>
-        <w:t>epsilon</w:t>
+        <w:t>integer</w:t>
       </w:r>
       <w:r>
         <w:rPr>
@@ -15449,16 +15532,22 @@
       <w:pPr>
         <w:pStyle w:val="HeadingB"/>
       </w:pPr>
-      <w:bookmarkStart w:id="24" w:name="_Toc426232664"/>
-      <w:r>
-        <w:t>4.5</w:t>
+      <w:bookmarkStart w:id="24" w:name="_Toc426232665"/>
+      <w:r>
+        <w:t>4</w:t>
+      </w:r>
+      <w:r>
+        <w:t>.</w:t>
+      </w:r>
+      <w:r>
+        <w:t>6</w:t>
       </w:r>
       <w:r>
         <w:t xml:space="preserve">. </w:t>
       </w:r>
       <w:proofErr w:type="spellStart"/>
       <w:r>
-        <w:t>GLM_GTC_integer</w:t>
+        <w:t>GLM_GTC_matrix_access</w:t>
       </w:r>
       <w:bookmarkEnd w:id="24"/>
       <w:proofErr w:type="spellEnd"/>
@@ -15468,97 +15557,89 @@
         <w:pStyle w:val="Paragraph"/>
       </w:pPr>
       <w:r>
-        <w:lastRenderedPageBreak/>
-        <w:t>Provide integer variants of GLM core functions.</w:t>
-      </w:r>
-      <w:r>
+        <w:rPr>
+          <w:highlight w:val="white"/>
+        </w:rPr>
+        <w:t xml:space="preserve">Define functions to access rows or columns of a matrix easily. </w:t>
+      </w:r>
+    </w:p>
+    <w:p>
+      <w:pPr>
+        <w:pStyle w:val="Paragraph"/>
+      </w:pPr>
+      <w:r>
+        <w:rPr>
+          <w:rStyle w:val="inline-codeChar"/>
+          <w:highlight w:val="white"/>
+        </w:rPr>
+        <w:t>&lt;</w:t>
+      </w:r>
+      <w:proofErr w:type="spellStart"/>
+      <w:r>
+        <w:rPr>
+          <w:rStyle w:val="inline-codeChar"/>
+          <w:highlight w:val="white"/>
+        </w:rPr>
+        <w:t>glm</w:t>
+      </w:r>
+      <w:proofErr w:type="spellEnd"/>
+      <w:r>
+        <w:rPr>
+          <w:rStyle w:val="inline-codeChar"/>
+          <w:highlight w:val="white"/>
+        </w:rPr>
+        <w:t>/</w:t>
+      </w:r>
+      <w:proofErr w:type="spellStart"/>
+      <w:r>
+        <w:rPr>
+          <w:rStyle w:val="inline-codeChar"/>
+          <w:highlight w:val="white"/>
+        </w:rPr>
+        <w:t>gtc</w:t>
+      </w:r>
+      <w:proofErr w:type="spellEnd"/>
+      <w:r>
+        <w:rPr>
+          <w:rStyle w:val="inline-codeChar"/>
+          <w:highlight w:val="white"/>
+        </w:rPr>
+        <w:t>/matrix_access.hpp&gt;</w:t>
+      </w:r>
+      <w:r>
+        <w:rPr>
+          <w:rFonts w:ascii="Consolas" w:eastAsia="Consolas" w:hAnsi="Consolas" w:cs="Consolas"/>
+          <w:highlight w:val="white"/>
+        </w:rPr>
         <w:t xml:space="preserve"> </w:t>
       </w:r>
-    </w:p>
-    <w:p>
-      <w:pPr>
-        <w:pStyle w:val="Paragraph"/>
-      </w:pPr>
-      <w:r>
-        <w:rPr>
-          <w:rStyle w:val="inline-codeChar"/>
+      <w:r>
+        <w:rPr>
           <w:highlight w:val="white"/>
         </w:rPr>
-        <w:t>&lt;</w:t>
+        <w:t>need to be included to use these features.</w:t>
+      </w:r>
+    </w:p>
+    <w:p>
+      <w:pPr>
+        <w:pStyle w:val="HeadingB"/>
+      </w:pPr>
+      <w:bookmarkStart w:id="25" w:name="_Toc426232666"/>
+      <w:r>
+        <w:t>4</w:t>
+      </w:r>
+      <w:r>
+        <w:t>.</w:t>
+      </w:r>
+      <w:r>
+        <w:t>7</w:t>
+      </w:r>
+      <w:r>
+        <w:t xml:space="preserve">. </w:t>
       </w:r>
       <w:proofErr w:type="spellStart"/>
       <w:r>
-        <w:rPr>
-          <w:rStyle w:val="inline-codeChar"/>
-          <w:highlight w:val="white"/>
-        </w:rPr>
-        <w:t>glm</w:t>
-      </w:r>
-      <w:proofErr w:type="spellEnd"/>
-      <w:r>
-        <w:rPr>
-          <w:rStyle w:val="inline-codeChar"/>
-          <w:highlight w:val="white"/>
-        </w:rPr>
-        <w:t>/</w:t>
-      </w:r>
-      <w:proofErr w:type="spellStart"/>
-      <w:r>
-        <w:rPr>
-          <w:rStyle w:val="inline-codeChar"/>
-          <w:highlight w:val="white"/>
-        </w:rPr>
-        <w:t>gtc</w:t>
-      </w:r>
-      <w:proofErr w:type="spellEnd"/>
-      <w:r>
-        <w:rPr>
-          <w:rStyle w:val="inline-codeChar"/>
-          <w:highlight w:val="white"/>
-        </w:rPr>
-        <w:t>/</w:t>
-      </w:r>
-      <w:r>
-        <w:rPr>
-          <w:rStyle w:val="inline-codeChar"/>
-          <w:highlight w:val="white"/>
-        </w:rPr>
-        <w:t>integer</w:t>
-      </w:r>
-      <w:r>
-        <w:rPr>
-          <w:rStyle w:val="inline-codeChar"/>
-          <w:highlight w:val="white"/>
-        </w:rPr>
-        <w:t>.hpp&gt;</w:t>
-      </w:r>
-      <w:r>
-        <w:rPr>
-          <w:highlight w:val="white"/>
-        </w:rPr>
-        <w:t xml:space="preserve"> need to be included to use these features.</w:t>
-      </w:r>
-    </w:p>
-    <w:p>
-      <w:pPr>
-        <w:pStyle w:val="HeadingB"/>
-      </w:pPr>
-      <w:bookmarkStart w:id="25" w:name="_Toc426232665"/>
-      <w:r>
-        <w:t>4</w:t>
-      </w:r>
-      <w:r>
-        <w:t>.</w:t>
-      </w:r>
-      <w:r>
-        <w:t>6</w:t>
-      </w:r>
-      <w:r>
-        <w:t xml:space="preserve">. </w:t>
-      </w:r>
-      <w:proofErr w:type="spellStart"/>
-      <w:r>
-        <w:t>GLM_GTC_matrix_access</w:t>
+        <w:t>GLM_GTC_matrix_integer</w:t>
       </w:r>
       <w:bookmarkEnd w:id="25"/>
       <w:proofErr w:type="spellEnd"/>
@@ -15568,22 +15649,35 @@
         <w:pStyle w:val="Paragraph"/>
       </w:pPr>
       <w:r>
-        <w:rPr>
+        <w:t>Provide integer matrix types. Inverse and determinant functions are not supported for these types.</w:t>
+      </w:r>
+    </w:p>
+    <w:p>
+      <w:pPr>
+        <w:pStyle w:val="Paragraph"/>
+      </w:pPr>
+      <w:r>
+        <w:rPr>
+          <w:rStyle w:val="inline-codeChar"/>
           <w:highlight w:val="white"/>
         </w:rPr>
-        <w:t xml:space="preserve">Define functions to access rows or columns of a matrix easily. </w:t>
-      </w:r>
-    </w:p>
-    <w:p>
-      <w:pPr>
-        <w:pStyle w:val="Paragraph"/>
-      </w:pPr>
+        <w:t>&lt;</w:t>
+      </w:r>
+      <w:proofErr w:type="spellStart"/>
       <w:r>
         <w:rPr>
           <w:rStyle w:val="inline-codeChar"/>
           <w:highlight w:val="white"/>
         </w:rPr>
-        <w:t>&lt;</w:t>
+        <w:t>glm</w:t>
+      </w:r>
+      <w:proofErr w:type="spellEnd"/>
+      <w:r>
+        <w:rPr>
+          <w:rStyle w:val="inline-codeChar"/>
+          <w:highlight w:val="white"/>
+        </w:rPr>
+        <w:t>/</w:t>
       </w:r>
       <w:proofErr w:type="spellStart"/>
       <w:r>
@@ -15591,7 +15685,7 @@
           <w:rStyle w:val="inline-codeChar"/>
           <w:highlight w:val="white"/>
         </w:rPr>
-        <w:t>glm</w:t>
+        <w:t>gtc</w:t>
       </w:r>
       <w:proofErr w:type="spellEnd"/>
       <w:r>
@@ -15599,23 +15693,7 @@
           <w:rStyle w:val="inline-codeChar"/>
           <w:highlight w:val="white"/>
         </w:rPr>
-        <w:t>/</w:t>
-      </w:r>
-      <w:proofErr w:type="spellStart"/>
-      <w:r>
-        <w:rPr>
-          <w:rStyle w:val="inline-codeChar"/>
-          <w:highlight w:val="white"/>
-        </w:rPr>
-        <w:t>gtc</w:t>
-      </w:r>
-      <w:proofErr w:type="spellEnd"/>
-      <w:r>
-        <w:rPr>
-          <w:rStyle w:val="inline-codeChar"/>
-          <w:highlight w:val="white"/>
-        </w:rPr>
-        <w:t>/matrix_access.hpp&gt;</w:t>
+        <w:t>/matrix_integer.hpp&gt;</w:t>
       </w:r>
       <w:r>
         <w:rPr>
@@ -15635,7 +15713,7 @@
       <w:pPr>
         <w:pStyle w:val="HeadingB"/>
       </w:pPr>
-      <w:bookmarkStart w:id="26" w:name="_Toc426232666"/>
+      <w:bookmarkStart w:id="26" w:name="_Toc426232667"/>
       <w:r>
         <w:t>4</w:t>
       </w:r>
@@ -15643,35 +15721,33 @@
         <w:t>.</w:t>
       </w:r>
       <w:r>
-        <w:t>7</w:t>
+        <w:t>8</w:t>
       </w:r>
       <w:r>
         <w:t xml:space="preserve">. </w:t>
       </w:r>
       <w:proofErr w:type="spellStart"/>
       <w:r>
-        <w:t>GLM_GTC_matrix_integer</w:t>
+        <w:t>GLM_GTC_matrix_inverse</w:t>
       </w:r>
       <w:bookmarkEnd w:id="26"/>
       <w:proofErr w:type="spellEnd"/>
     </w:p>
     <w:p>
-      <w:pPr>
-        <w:pStyle w:val="Paragraph"/>
-      </w:pPr>
-      <w:r>
-        <w:t>Provide integer matrix types. Inverse and determinant functions are not supported for these types.</w:t>
-      </w:r>
-    </w:p>
-    <w:p>
-      <w:pPr>
-        <w:pStyle w:val="Paragraph"/>
-      </w:pPr>
-      <w:r>
-        <w:rPr>
-          <w:rStyle w:val="inline-codeChar"/>
+      <w:r>
+        <w:rPr>
           <w:highlight w:val="white"/>
         </w:rPr>
+        <w:t xml:space="preserve">Define additional matrix inverting functions. </w:t>
+      </w:r>
+    </w:p>
+    <w:p/>
+    <w:p>
+      <w:r>
+        <w:rPr>
+          <w:rStyle w:val="inline-codeChar"/>
+          <w:highlight w:val="white"/>
+        </w:rPr>
         <w:t>&lt;</w:t>
       </w:r>
       <w:proofErr w:type="spellStart"/>
@@ -15704,7 +15780,7 @@
           <w:rStyle w:val="inline-codeChar"/>
           <w:highlight w:val="white"/>
         </w:rPr>
-        <w:t>/matrix_integer.hpp&gt;</w:t>
+        <w:t>/matrix_inverse.hpp&gt;</w:t>
       </w:r>
       <w:r>
         <w:rPr>
@@ -15724,7 +15800,7 @@
       <w:pPr>
         <w:pStyle w:val="HeadingB"/>
       </w:pPr>
-      <w:bookmarkStart w:id="27" w:name="_Toc426232667"/>
+      <w:bookmarkStart w:id="27" w:name="_Toc426232668"/>
       <w:r>
         <w:t>4</w:t>
       </w:r>
@@ -15732,34 +15808,38 @@
         <w:t>.</w:t>
       </w:r>
       <w:r>
-        <w:t>8</w:t>
+        <w:t>9</w:t>
       </w:r>
       <w:r>
         <w:t xml:space="preserve">. </w:t>
       </w:r>
       <w:proofErr w:type="spellStart"/>
       <w:r>
-        <w:t>GLM_GTC_matrix_inverse</w:t>
+        <w:t>GLM_GTC_matrix_transform</w:t>
       </w:r>
       <w:bookmarkEnd w:id="27"/>
       <w:proofErr w:type="spellEnd"/>
     </w:p>
     <w:p>
+      <w:pPr>
+        <w:pStyle w:val="Paragraph"/>
+      </w:pPr>
       <w:r>
         <w:rPr>
           <w:highlight w:val="white"/>
         </w:rPr>
-        <w:t xml:space="preserve">Define additional matrix inverting functions. </w:t>
-      </w:r>
-    </w:p>
-    <w:p/>
-    <w:p>
-      <w:r>
-        <w:rPr>
-          <w:rStyle w:val="inline-codeChar"/>
+        <w:t>Define functions that generate common transformation matrices.</w:t>
+      </w:r>
+    </w:p>
+    <w:p>
+      <w:pPr>
+        <w:pStyle w:val="Paragraph"/>
+      </w:pPr>
+      <w:r>
+        <w:rPr>
           <w:highlight w:val="white"/>
         </w:rPr>
-        <w:t>&lt;</w:t>
+        <w:t xml:space="preserve">The matrices generated by this extension use standard OpenGL fixed-function conventions. For example, the </w:t>
       </w:r>
       <w:proofErr w:type="spellStart"/>
       <w:r>
@@ -15767,32 +15847,9 @@
           <w:rStyle w:val="inline-codeChar"/>
           <w:highlight w:val="white"/>
         </w:rPr>
-        <w:t>glm</w:t>
+        <w:t>lookAt</w:t>
       </w:r>
       <w:proofErr w:type="spellEnd"/>
-      <w:r>
-        <w:rPr>
-          <w:rStyle w:val="inline-codeChar"/>
-          <w:highlight w:val="white"/>
-        </w:rPr>
-        <w:t>/</w:t>
-      </w:r>
-      <w:proofErr w:type="spellStart"/>
-      <w:r>
-        <w:rPr>
-          <w:rStyle w:val="inline-codeChar"/>
-          <w:highlight w:val="white"/>
-        </w:rPr>
-        <w:t>gtc</w:t>
-      </w:r>
-      <w:proofErr w:type="spellEnd"/>
-      <w:r>
-        <w:rPr>
-          <w:rStyle w:val="inline-codeChar"/>
-          <w:highlight w:val="white"/>
-        </w:rPr>
-        <w:t>/matrix_inverse.hpp&gt;</w:t>
-      </w:r>
       <w:r>
         <w:rPr>
           <w:rFonts w:ascii="Consolas" w:eastAsia="Consolas" w:hAnsi="Consolas" w:cs="Consolas"/>
@@ -15804,32 +15861,50 @@
         <w:rPr>
           <w:highlight w:val="white"/>
         </w:rPr>
-        <w:t>need to be included to use these features.</w:t>
-      </w:r>
-    </w:p>
-    <w:p>
-      <w:pPr>
-        <w:pStyle w:val="HeadingB"/>
-      </w:pPr>
-      <w:bookmarkStart w:id="28" w:name="_Toc426232668"/>
-      <w:r>
-        <w:t>4</w:t>
-      </w:r>
-      <w:r>
-        <w:t>.</w:t>
-      </w:r>
-      <w:r>
-        <w:t>9</w:t>
-      </w:r>
-      <w:r>
-        <w:t xml:space="preserve">. </w:t>
+        <w:t>function generates a transform from world space into the specific eye space that the projective matrix functions (</w:t>
+      </w:r>
+      <w:r>
+        <w:rPr>
+          <w:rStyle w:val="inline-codeChar"/>
+          <w:highlight w:val="white"/>
+        </w:rPr>
+        <w:t>perspective</w:t>
+      </w:r>
+      <w:r>
+        <w:rPr>
+          <w:highlight w:val="white"/>
+        </w:rPr>
+        <w:t xml:space="preserve">, </w:t>
       </w:r>
       <w:proofErr w:type="spellStart"/>
       <w:r>
-        <w:t>GLM_GTC_matrix_transform</w:t>
-      </w:r>
-      <w:bookmarkEnd w:id="28"/>
+        <w:rPr>
+          <w:rStyle w:val="inline-codeChar"/>
+          <w:highlight w:val="white"/>
+        </w:rPr>
+        <w:t>ortho</w:t>
+      </w:r>
       <w:proofErr w:type="spellEnd"/>
+      <w:r>
+        <w:rPr>
+          <w:highlight w:val="white"/>
+        </w:rPr>
+        <w:t xml:space="preserve">, </w:t>
+      </w:r>
+      <w:proofErr w:type="spellStart"/>
+      <w:r>
+        <w:rPr>
+          <w:highlight w:val="white"/>
+        </w:rPr>
+        <w:t>etc</w:t>
+      </w:r>
+      <w:proofErr w:type="spellEnd"/>
+      <w:r>
+        <w:rPr>
+          <w:highlight w:val="white"/>
+        </w:rPr>
+        <w:t>) are designed to expect. The OpenGL compatibility specifications define the particular layout of this eye space.</w:t>
+      </w:r>
     </w:p>
     <w:p>
       <w:pPr>
@@ -15837,20 +15912,26 @@
       </w:pPr>
       <w:r>
         <w:rPr>
+          <w:rStyle w:val="inline-codeChar"/>
           <w:highlight w:val="white"/>
         </w:rPr>
-        <w:t>Define functions that generate common transformation matrices.</w:t>
-      </w:r>
-    </w:p>
-    <w:p>
-      <w:pPr>
-        <w:pStyle w:val="Paragraph"/>
-      </w:pPr>
-      <w:r>
-        <w:rPr>
+        <w:t>&lt;</w:t>
+      </w:r>
+      <w:proofErr w:type="spellStart"/>
+      <w:r>
+        <w:rPr>
+          <w:rStyle w:val="inline-codeChar"/>
           <w:highlight w:val="white"/>
         </w:rPr>
-        <w:t xml:space="preserve">The matrices generated by this extension use standard OpenGL fixed-function conventions. For example, the </w:t>
+        <w:t>glm</w:t>
+      </w:r>
+      <w:proofErr w:type="spellEnd"/>
+      <w:r>
+        <w:rPr>
+          <w:rStyle w:val="inline-codeChar"/>
+          <w:highlight w:val="white"/>
+        </w:rPr>
+        <w:t>/</w:t>
       </w:r>
       <w:proofErr w:type="spellStart"/>
       <w:r>
@@ -15858,9 +15939,16 @@
           <w:rStyle w:val="inline-codeChar"/>
           <w:highlight w:val="white"/>
         </w:rPr>
-        <w:t>lookAt</w:t>
+        <w:t>gtc</w:t>
       </w:r>
       <w:proofErr w:type="spellEnd"/>
+      <w:r>
+        <w:rPr>
+          <w:rStyle w:val="inline-codeChar"/>
+          <w:highlight w:val="white"/>
+        </w:rPr>
+        <w:t>/matrix_transform.hpp&gt;</w:t>
+      </w:r>
       <w:r>
         <w:rPr>
           <w:rFonts w:ascii="Consolas" w:eastAsia="Consolas" w:hAnsi="Consolas" w:cs="Consolas"/>
@@ -15872,130 +15960,31 @@
         <w:rPr>
           <w:highlight w:val="white"/>
         </w:rPr>
-        <w:t>function generates a transform from world space into the specific eye space that the projective matrix functions (</w:t>
-      </w:r>
-      <w:r>
-        <w:rPr>
-          <w:rStyle w:val="inline-codeChar"/>
-          <w:highlight w:val="white"/>
-        </w:rPr>
-        <w:t>perspective</w:t>
-      </w:r>
-      <w:r>
-        <w:rPr>
-          <w:highlight w:val="white"/>
-        </w:rPr>
-        <w:t xml:space="preserve">, </w:t>
+        <w:t>need to be included to use these features.</w:t>
+      </w:r>
+    </w:p>
+    <w:p>
+      <w:pPr>
+        <w:pStyle w:val="HeadingB"/>
+      </w:pPr>
+      <w:bookmarkStart w:id="28" w:name="_Toc426232669"/>
+      <w:r>
+        <w:t>4</w:t>
+      </w:r>
+      <w:r>
+        <w:t>.</w:t>
+      </w:r>
+      <w:r>
+        <w:t>10</w:t>
+      </w:r>
+      <w:r>
+        <w:t xml:space="preserve">. </w:t>
       </w:r>
       <w:proofErr w:type="spellStart"/>
       <w:r>
-        <w:rPr>
-          <w:rStyle w:val="inline-codeChar"/>
-          <w:highlight w:val="white"/>
-        </w:rPr>
-        <w:t>ortho</w:t>
-      </w:r>
-      <w:proofErr w:type="spellEnd"/>
-      <w:r>
-        <w:rPr>
-          <w:highlight w:val="white"/>
-        </w:rPr>
-        <w:t xml:space="preserve">, </w:t>
-      </w:r>
-      <w:proofErr w:type="spellStart"/>
-      <w:r>
-        <w:rPr>
-          <w:highlight w:val="white"/>
-        </w:rPr>
-        <w:t>etc</w:t>
-      </w:r>
-      <w:proofErr w:type="spellEnd"/>
-      <w:r>
-        <w:rPr>
-          <w:highlight w:val="white"/>
-        </w:rPr>
-        <w:t>) are designed to expect. The OpenGL compatibility specifications define the particular layout of this eye space.</w:t>
-      </w:r>
-    </w:p>
-    <w:p>
-      <w:pPr>
-        <w:pStyle w:val="Paragraph"/>
-      </w:pPr>
-      <w:r>
-        <w:rPr>
-          <w:rStyle w:val="inline-codeChar"/>
-          <w:highlight w:val="white"/>
-        </w:rPr>
-        <w:t>&lt;</w:t>
-      </w:r>
-      <w:proofErr w:type="spellStart"/>
-      <w:r>
-        <w:rPr>
-          <w:rStyle w:val="inline-codeChar"/>
-          <w:highlight w:val="white"/>
-        </w:rPr>
-        <w:t>glm</w:t>
-      </w:r>
-      <w:proofErr w:type="spellEnd"/>
-      <w:r>
-        <w:rPr>
-          <w:rStyle w:val="inline-codeChar"/>
-          <w:highlight w:val="white"/>
-        </w:rPr>
-        <w:t>/</w:t>
-      </w:r>
-      <w:proofErr w:type="spellStart"/>
-      <w:r>
-        <w:rPr>
-          <w:rStyle w:val="inline-codeChar"/>
-          <w:highlight w:val="white"/>
-        </w:rPr>
-        <w:t>gtc</w:t>
-      </w:r>
-      <w:proofErr w:type="spellEnd"/>
-      <w:r>
-        <w:rPr>
-          <w:rStyle w:val="inline-codeChar"/>
-          <w:highlight w:val="white"/>
-        </w:rPr>
-        <w:t>/matrix_transform.hpp&gt;</w:t>
-      </w:r>
-      <w:r>
-        <w:rPr>
-          <w:rFonts w:ascii="Consolas" w:eastAsia="Consolas" w:hAnsi="Consolas" w:cs="Consolas"/>
-          <w:highlight w:val="white"/>
-        </w:rPr>
-        <w:t xml:space="preserve"> </w:t>
-      </w:r>
-      <w:r>
-        <w:rPr>
-          <w:highlight w:val="white"/>
-        </w:rPr>
-        <w:t>need to be included to use these features.</w:t>
-      </w:r>
-    </w:p>
-    <w:p>
-      <w:pPr>
-        <w:pStyle w:val="HeadingB"/>
-      </w:pPr>
-      <w:bookmarkStart w:id="29" w:name="_Toc426232669"/>
-      <w:r>
-        <w:t>4</w:t>
-      </w:r>
-      <w:r>
-        <w:t>.</w:t>
-      </w:r>
-      <w:r>
-        <w:t>10</w:t>
-      </w:r>
-      <w:r>
-        <w:t xml:space="preserve">. </w:t>
-      </w:r>
-      <w:proofErr w:type="spellStart"/>
-      <w:r>
         <w:t>GLM_GTC_noise</w:t>
       </w:r>
-      <w:bookmarkEnd w:id="29"/>
+      <w:bookmarkEnd w:id="28"/>
       <w:proofErr w:type="spellEnd"/>
     </w:p>
     <w:p>
@@ -17271,7 +17260,7 @@
       <w:pPr>
         <w:pStyle w:val="HeadingB"/>
       </w:pPr>
-      <w:bookmarkStart w:id="30" w:name="_Toc426232670"/>
+      <w:bookmarkStart w:id="29" w:name="_Toc426232670"/>
       <w:r>
         <w:t>4</w:t>
       </w:r>
@@ -17290,6 +17279,152 @@
       <w:proofErr w:type="spellStart"/>
       <w:r>
         <w:t>GLM_GTC_packing</w:t>
+      </w:r>
+      <w:bookmarkEnd w:id="29"/>
+      <w:proofErr w:type="spellEnd"/>
+    </w:p>
+    <w:p>
+      <w:pPr>
+        <w:pStyle w:val="Paragraph"/>
+        <w:rPr>
+          <w:lang w:val="en-US"/>
+        </w:rPr>
+      </w:pPr>
+      <w:r>
+        <w:rPr>
+          <w:lang w:val="en-US"/>
+        </w:rPr>
+        <w:lastRenderedPageBreak/>
+        <w:t>Convert scalar and vector types to packed formats</w:t>
+      </w:r>
+      <w:r>
+        <w:rPr>
+          <w:lang w:val="en-US"/>
+        </w:rPr>
+        <w:t>.</w:t>
+      </w:r>
+      <w:r>
+        <w:rPr>
+          <w:lang w:val="en-US"/>
+        </w:rPr>
+        <w:t xml:space="preserve"> This extension can also unpack packed data to the original format. The use of packing functions will results in precision lost. However, the extension guarantee that packing a value previously unpacked from the same format will be perform </w:t>
+      </w:r>
+      <w:proofErr w:type="spellStart"/>
+      <w:r>
+        <w:rPr>
+          <w:lang w:val="en-US"/>
+        </w:rPr>
+        <w:t>los</w:t>
+      </w:r>
+      <w:r>
+        <w:rPr>
+          <w:lang w:val="en-US"/>
+        </w:rPr>
+        <w:t>e</w:t>
+      </w:r>
+      <w:r>
+        <w:rPr>
+          <w:lang w:val="en-US"/>
+        </w:rPr>
+        <w:t>lessly</w:t>
+      </w:r>
+      <w:proofErr w:type="spellEnd"/>
+      <w:r>
+        <w:rPr>
+          <w:lang w:val="en-US"/>
+        </w:rPr>
+        <w:t>.</w:t>
+      </w:r>
+    </w:p>
+    <w:p>
+      <w:r>
+        <w:rPr>
+          <w:rStyle w:val="inline-codeChar"/>
+        </w:rPr>
+        <w:t>&lt;</w:t>
+      </w:r>
+      <w:proofErr w:type="spellStart"/>
+      <w:r>
+        <w:rPr>
+          <w:rStyle w:val="inline-codeChar"/>
+        </w:rPr>
+        <w:t>glm</w:t>
+      </w:r>
+      <w:proofErr w:type="spellEnd"/>
+      <w:r>
+        <w:rPr>
+          <w:rStyle w:val="inline-codeChar"/>
+        </w:rPr>
+        <w:t>/</w:t>
+      </w:r>
+      <w:proofErr w:type="spellStart"/>
+      <w:r>
+        <w:rPr>
+          <w:rStyle w:val="inline-codeChar"/>
+        </w:rPr>
+        <w:t>gtc</w:t>
+      </w:r>
+      <w:proofErr w:type="spellEnd"/>
+      <w:r>
+        <w:rPr>
+          <w:rStyle w:val="inline-codeChar"/>
+        </w:rPr>
+        <w:t>/</w:t>
+      </w:r>
+      <w:r>
+        <w:rPr>
+          <w:rStyle w:val="inline-codeChar"/>
+        </w:rPr>
+        <w:t>packing</w:t>
+      </w:r>
+      <w:r>
+        <w:rPr>
+          <w:rStyle w:val="inline-codeChar"/>
+        </w:rPr>
+        <w:t>.hpp&gt;</w:t>
+      </w:r>
+      <w:r>
+        <w:rPr>
+          <w:rFonts w:ascii="Consolas" w:eastAsia="Consolas" w:hAnsi="Consolas" w:cs="Consolas"/>
+        </w:rPr>
+        <w:t xml:space="preserve"> </w:t>
+      </w:r>
+      <w:r>
+        <w:t xml:space="preserve">need to be included to use these </w:t>
+      </w:r>
+      <w:r>
+        <w:rPr>
+          <w:highlight w:val="white"/>
+        </w:rPr>
+        <w:t>features</w:t>
+      </w:r>
+      <w:r>
+        <w:t>.</w:t>
+      </w:r>
+    </w:p>
+    <w:p>
+      <w:pPr>
+        <w:pStyle w:val="HeadingB"/>
+      </w:pPr>
+      <w:bookmarkStart w:id="30" w:name="_Toc426232671"/>
+      <w:r>
+        <w:t>4</w:t>
+      </w:r>
+      <w:r>
+        <w:t>.</w:t>
+      </w:r>
+      <w:r>
+        <w:t>1</w:t>
+      </w:r>
+      <w:r>
+        <w:t>2</w:t>
+      </w:r>
+      <w:r>
+        <w:t xml:space="preserve">. </w:t>
+      </w:r>
+      <w:proofErr w:type="spellStart"/>
+      <w:r>
+        <w:t>GLM_GTC_quaternion</w:t>
       </w:r>
       <w:bookmarkEnd w:id="30"/>
       <w:proofErr w:type="spellEnd"/>
@@ -17297,239 +17432,93 @@
     <w:p>
       <w:pPr>
         <w:pStyle w:val="Paragraph"/>
-        <w:rPr>
-          <w:lang w:val="en-US"/>
-        </w:rPr>
-      </w:pPr>
-      <w:r>
-        <w:rPr>
-          <w:lang w:val="en-US"/>
-        </w:rPr>
-        <w:lastRenderedPageBreak/>
-        <w:t>Convert scalar and vector types to packed formats</w:t>
-      </w:r>
-      <w:r>
-        <w:rPr>
-          <w:lang w:val="en-US"/>
-        </w:rPr>
+      </w:pPr>
+      <w:r>
+        <w:t>Define a quaternion type and several quaternion operations.</w:t>
+      </w:r>
+    </w:p>
+    <w:p>
+      <w:pPr>
+        <w:pStyle w:val="Paragraph"/>
+      </w:pPr>
+      <w:r>
+        <w:rPr>
+          <w:rStyle w:val="inline-codeChar"/>
+        </w:rPr>
+        <w:t>&lt;</w:t>
+      </w:r>
+      <w:proofErr w:type="spellStart"/>
+      <w:r>
+        <w:rPr>
+          <w:rStyle w:val="inline-codeChar"/>
+        </w:rPr>
+        <w:t>glm</w:t>
+      </w:r>
+      <w:proofErr w:type="spellEnd"/>
+      <w:r>
+        <w:rPr>
+          <w:rStyle w:val="inline-codeChar"/>
+        </w:rPr>
+        <w:t>/</w:t>
+      </w:r>
+      <w:proofErr w:type="spellStart"/>
+      <w:r>
+        <w:rPr>
+          <w:rStyle w:val="inline-codeChar"/>
+        </w:rPr>
+        <w:t>gtc</w:t>
+      </w:r>
+      <w:proofErr w:type="spellEnd"/>
+      <w:r>
+        <w:rPr>
+          <w:rStyle w:val="inline-codeChar"/>
+        </w:rPr>
+        <w:t>/quaternion.hpp&gt;</w:t>
+      </w:r>
+      <w:r>
+        <w:rPr>
+          <w:rFonts w:ascii="Consolas" w:eastAsia="Consolas" w:hAnsi="Consolas" w:cs="Consolas"/>
+        </w:rPr>
+        <w:t xml:space="preserve"> </w:t>
+      </w:r>
+      <w:r>
+        <w:t xml:space="preserve">need to be included to use these </w:t>
+      </w:r>
+      <w:r>
+        <w:rPr>
+          <w:highlight w:val="white"/>
+        </w:rPr>
+        <w:t>features</w:t>
+      </w:r>
+      <w:r>
         <w:t>.</w:t>
       </w:r>
-      <w:r>
-        <w:rPr>
-          <w:lang w:val="en-US"/>
-        </w:rPr>
-        <w:t xml:space="preserve"> This extension can also unpack packed data to the original format. The use of packing functions will results in precision lost. However, the extension guarantee that packing a value previously unpacked from the same format will be perform </w:t>
+    </w:p>
+    <w:p>
+      <w:pPr>
+        <w:pStyle w:val="HeadingB"/>
+      </w:pPr>
+      <w:bookmarkStart w:id="31" w:name="_Toc426232672"/>
+      <w:r>
+        <w:t>4</w:t>
+      </w:r>
+      <w:r>
+        <w:t>.</w:t>
+      </w:r>
+      <w:r>
+        <w:t>1</w:t>
+      </w:r>
+      <w:r>
+        <w:t>3</w:t>
+      </w:r>
+      <w:r>
+        <w:t xml:space="preserve">. </w:t>
       </w:r>
       <w:proofErr w:type="spellStart"/>
       <w:r>
-        <w:rPr>
-          <w:lang w:val="en-US"/>
-        </w:rPr>
-        <w:t>los</w:t>
-      </w:r>
-      <w:r>
-        <w:rPr>
-          <w:lang w:val="en-US"/>
-        </w:rPr>
-        <w:t>e</w:t>
-      </w:r>
-      <w:r>
-        <w:rPr>
-          <w:lang w:val="en-US"/>
-        </w:rPr>
-        <w:t>lessly</w:t>
-      </w:r>
-      <w:proofErr w:type="spellEnd"/>
-      <w:r>
-        <w:rPr>
-          <w:lang w:val="en-US"/>
-        </w:rPr>
-        <w:t>.</w:t>
-      </w:r>
-    </w:p>
-    <w:p>
-      <w:r>
-        <w:rPr>
-          <w:rStyle w:val="inline-codeChar"/>
-        </w:rPr>
-        <w:t>&lt;</w:t>
-      </w:r>
-      <w:proofErr w:type="spellStart"/>
-      <w:r>
-        <w:rPr>
-          <w:rStyle w:val="inline-codeChar"/>
-        </w:rPr>
-        <w:t>glm</w:t>
-      </w:r>
-      <w:proofErr w:type="spellEnd"/>
-      <w:r>
-        <w:rPr>
-          <w:rStyle w:val="inline-codeChar"/>
-        </w:rPr>
-        <w:t>/</w:t>
-      </w:r>
-      <w:proofErr w:type="spellStart"/>
-      <w:r>
-        <w:rPr>
-          <w:rStyle w:val="inline-codeChar"/>
-        </w:rPr>
-        <w:t>gtc</w:t>
-      </w:r>
-      <w:proofErr w:type="spellEnd"/>
-      <w:r>
-        <w:rPr>
-          <w:rStyle w:val="inline-codeChar"/>
-        </w:rPr>
-        <w:t>/</w:t>
-      </w:r>
-      <w:r>
-        <w:rPr>
-          <w:rStyle w:val="inline-codeChar"/>
-        </w:rPr>
-        <w:t>packing</w:t>
-      </w:r>
-      <w:r>
-        <w:rPr>
-          <w:rStyle w:val="inline-codeChar"/>
-        </w:rPr>
-        <w:t>.hpp&gt;</w:t>
-      </w:r>
-      <w:r>
-        <w:rPr>
-          <w:rFonts w:ascii="Consolas" w:eastAsia="Consolas" w:hAnsi="Consolas" w:cs="Consolas"/>
-        </w:rPr>
-        <w:t xml:space="preserve"> </w:t>
-      </w:r>
-      <w:r>
-        <w:t xml:space="preserve">need to be included to use these </w:t>
-      </w:r>
-      <w:r>
-        <w:rPr>
-          <w:highlight w:val="white"/>
-        </w:rPr>
-        <w:t>features</w:t>
-      </w:r>
-      <w:r>
-        <w:t>.</w:t>
-      </w:r>
-    </w:p>
-    <w:p>
-      <w:pPr>
-        <w:pStyle w:val="HeadingB"/>
-      </w:pPr>
-      <w:bookmarkStart w:id="31" w:name="_Toc426232671"/>
-      <w:r>
-        <w:t>4</w:t>
-      </w:r>
-      <w:r>
-        <w:t>.</w:t>
-      </w:r>
-      <w:r>
-        <w:t>1</w:t>
-      </w:r>
-      <w:r>
-        <w:t>2</w:t>
-      </w:r>
-      <w:r>
-        <w:t xml:space="preserve">. </w:t>
-      </w:r>
-      <w:proofErr w:type="spellStart"/>
-      <w:r>
-        <w:t>GLM_GTC_quaternion</w:t>
+        <w:t>GLM_GTC_random</w:t>
       </w:r>
       <w:bookmarkEnd w:id="31"/>
-      <w:proofErr w:type="spellEnd"/>
-    </w:p>
-    <w:p>
-      <w:pPr>
-        <w:pStyle w:val="Paragraph"/>
-      </w:pPr>
-      <w:r>
-        <w:t>Define a quaternion type and several quaternion operations.</w:t>
-      </w:r>
-    </w:p>
-    <w:p>
-      <w:pPr>
-        <w:pStyle w:val="Paragraph"/>
-      </w:pPr>
-      <w:r>
-        <w:rPr>
-          <w:rStyle w:val="inline-codeChar"/>
-        </w:rPr>
-        <w:t>&lt;</w:t>
-      </w:r>
-      <w:proofErr w:type="spellStart"/>
-      <w:r>
-        <w:rPr>
-          <w:rStyle w:val="inline-codeChar"/>
-        </w:rPr>
-        <w:t>glm</w:t>
-      </w:r>
-      <w:proofErr w:type="spellEnd"/>
-      <w:r>
-        <w:rPr>
-          <w:rStyle w:val="inline-codeChar"/>
-        </w:rPr>
-        <w:t>/</w:t>
-      </w:r>
-      <w:proofErr w:type="spellStart"/>
-      <w:r>
-        <w:rPr>
-          <w:rStyle w:val="inline-codeChar"/>
-        </w:rPr>
-        <w:t>gtc</w:t>
-      </w:r>
-      <w:proofErr w:type="spellEnd"/>
-      <w:r>
-        <w:rPr>
-          <w:rStyle w:val="inline-codeChar"/>
-        </w:rPr>
-        <w:t>/quaternion.hpp&gt;</w:t>
-      </w:r>
-      <w:r>
-        <w:rPr>
-          <w:rFonts w:ascii="Consolas" w:eastAsia="Consolas" w:hAnsi="Consolas" w:cs="Consolas"/>
-        </w:rPr>
-        <w:t xml:space="preserve"> </w:t>
-      </w:r>
-      <w:r>
-        <w:t xml:space="preserve">need to be included to use these </w:t>
-      </w:r>
-      <w:r>
-        <w:rPr>
-          <w:highlight w:val="white"/>
-        </w:rPr>
-        <w:t>features</w:t>
-      </w:r>
-      <w:r>
-        <w:t>.</w:t>
-      </w:r>
-    </w:p>
-    <w:p>
-      <w:pPr>
-        <w:pStyle w:val="HeadingB"/>
-      </w:pPr>
-      <w:bookmarkStart w:id="32" w:name="_Toc426232672"/>
-      <w:r>
-        <w:t>4</w:t>
-      </w:r>
-      <w:r>
-        <w:t>.</w:t>
-      </w:r>
-      <w:r>
-        <w:t>1</w:t>
-      </w:r>
-      <w:r>
-        <w:t>3</w:t>
-      </w:r>
-      <w:r>
-        <w:t xml:space="preserve">. </w:t>
-      </w:r>
-      <w:proofErr w:type="spellStart"/>
-      <w:r>
-        <w:t>GLM_GTC_random</w:t>
-      </w:r>
-      <w:bookmarkEnd w:id="32"/>
       <w:proofErr w:type="spellEnd"/>
     </w:p>
     <w:p>
@@ -18405,7 +18394,7 @@
       <w:pPr>
         <w:pStyle w:val="HeadingB"/>
       </w:pPr>
-      <w:bookmarkStart w:id="33" w:name="_Toc426232673"/>
+      <w:bookmarkStart w:id="32" w:name="_Toc426232673"/>
       <w:r>
         <w:t>4</w:t>
       </w:r>
@@ -18421,6 +18410,83 @@
       <w:proofErr w:type="spellStart"/>
       <w:r>
         <w:t>GLM_GTC_reciprocal</w:t>
+      </w:r>
+      <w:bookmarkEnd w:id="32"/>
+      <w:proofErr w:type="spellEnd"/>
+    </w:p>
+    <w:p>
+      <w:pPr>
+        <w:pStyle w:val="Paragraph"/>
+      </w:pPr>
+      <w:r>
+        <w:t>Provide hyperbolic functions: secant, cosecant, cotangent, etc.</w:t>
+      </w:r>
+    </w:p>
+    <w:p>
+      <w:pPr>
+        <w:pStyle w:val="Paragraph"/>
+      </w:pPr>
+      <w:r>
+        <w:rPr>
+          <w:rStyle w:val="inline-codeChar"/>
+        </w:rPr>
+        <w:t>&lt;</w:t>
+      </w:r>
+      <w:proofErr w:type="spellStart"/>
+      <w:r>
+        <w:rPr>
+          <w:rStyle w:val="inline-codeChar"/>
+        </w:rPr>
+        <w:t>glm</w:t>
+      </w:r>
+      <w:proofErr w:type="spellEnd"/>
+      <w:r>
+        <w:rPr>
+          <w:rStyle w:val="inline-codeChar"/>
+        </w:rPr>
+        <w:t>/</w:t>
+      </w:r>
+      <w:proofErr w:type="spellStart"/>
+      <w:r>
+        <w:rPr>
+          <w:rStyle w:val="inline-codeChar"/>
+        </w:rPr>
+        <w:t>gtc</w:t>
+      </w:r>
+      <w:proofErr w:type="spellEnd"/>
+      <w:r>
+        <w:rPr>
+          <w:rStyle w:val="inline-codeChar"/>
+        </w:rPr>
+        <w:t>/reciprocal.hpp&gt;</w:t>
+      </w:r>
+      <w:r>
+        <w:rPr>
+          <w:rFonts w:ascii="Consolas" w:eastAsia="Consolas" w:hAnsi="Consolas" w:cs="Consolas"/>
+        </w:rPr>
+        <w:t xml:space="preserve"> </w:t>
+      </w:r>
+      <w:r>
+        <w:t>need to be included to use these functionalities.</w:t>
+      </w:r>
+    </w:p>
+    <w:p>
+      <w:pPr>
+        <w:pStyle w:val="HeadingB"/>
+      </w:pPr>
+      <w:bookmarkStart w:id="33" w:name="_Toc426232674"/>
+      <w:r>
+        <w:t>4.1</w:t>
+      </w:r>
+      <w:r>
+        <w:t>5</w:t>
+      </w:r>
+      <w:r>
+        <w:t xml:space="preserve">. </w:t>
+      </w:r>
+      <w:proofErr w:type="spellStart"/>
+      <w:r>
+        <w:t>GLM_GTC_round</w:t>
       </w:r>
       <w:bookmarkEnd w:id="33"/>
       <w:proofErr w:type="spellEnd"/>
@@ -18430,7 +18496,19 @@
         <w:pStyle w:val="Paragraph"/>
       </w:pPr>
       <w:r>
-        <w:t>Provide hyperbolic functions: secant, cosecant, cotangent, etc.</w:t>
+        <w:t xml:space="preserve">Rounding operation on power of two </w:t>
+      </w:r>
+      <w:r>
+        <w:t>a</w:t>
+      </w:r>
+      <w:r>
+        <w:t>nd multiple</w:t>
+      </w:r>
+      <w:r>
+        <w:t xml:space="preserve"> values</w:t>
+      </w:r>
+      <w:r>
+        <w:t>.</w:t>
       </w:r>
     </w:p>
     <w:p>
@@ -18469,7 +18547,19 @@
         <w:rPr>
           <w:rStyle w:val="inline-codeChar"/>
         </w:rPr>
-        <w:t>/reciprocal.hpp&gt;</w:t>
+        <w:t>/</w:t>
+      </w:r>
+      <w:r>
+        <w:rPr>
+          <w:rStyle w:val="inline-codeChar"/>
+        </w:rPr>
+        <w:t>round</w:t>
+      </w:r>
+      <w:r>
+        <w:rPr>
+          <w:rStyle w:val="inline-codeChar"/>
+        </w:rPr>
+        <w:t>.hpp&gt;</w:t>
       </w:r>
       <w:r>
         <w:rPr>
@@ -18485,19 +18575,22 @@
       <w:pPr>
         <w:pStyle w:val="HeadingB"/>
       </w:pPr>
-      <w:bookmarkStart w:id="34" w:name="_Toc426232674"/>
-      <w:r>
-        <w:t>4.1</w:t>
-      </w:r>
-      <w:r>
-        <w:t>5</w:t>
+      <w:bookmarkStart w:id="34" w:name="_Toc426232675"/>
+      <w:r>
+        <w:t>4</w:t>
+      </w:r>
+      <w:r>
+        <w:t>.1</w:t>
+      </w:r>
+      <w:r>
+        <w:t>6</w:t>
       </w:r>
       <w:r>
         <w:t xml:space="preserve">. </w:t>
       </w:r>
       <w:proofErr w:type="spellStart"/>
       <w:r>
-        <w:t>GLM_GTC_round</w:t>
+        <w:t>GLM_GTC_type_precision</w:t>
       </w:r>
       <w:bookmarkEnd w:id="34"/>
       <w:proofErr w:type="spellEnd"/>
@@ -18507,110 +18600,6 @@
         <w:pStyle w:val="Paragraph"/>
       </w:pPr>
       <w:r>
-        <w:t xml:space="preserve">Rounding operation on power of two </w:t>
-      </w:r>
-      <w:r>
-        <w:t>a</w:t>
-      </w:r>
-      <w:r>
-        <w:t>nd multiple</w:t>
-      </w:r>
-      <w:r>
-        <w:t xml:space="preserve"> values</w:t>
-      </w:r>
-      <w:r>
-        <w:t>.</w:t>
-      </w:r>
-    </w:p>
-    <w:p>
-      <w:pPr>
-        <w:pStyle w:val="Paragraph"/>
-      </w:pPr>
-      <w:r>
-        <w:rPr>
-          <w:rStyle w:val="inline-codeChar"/>
-        </w:rPr>
-        <w:t>&lt;</w:t>
-      </w:r>
-      <w:proofErr w:type="spellStart"/>
-      <w:r>
-        <w:rPr>
-          <w:rStyle w:val="inline-codeChar"/>
-        </w:rPr>
-        <w:t>glm</w:t>
-      </w:r>
-      <w:proofErr w:type="spellEnd"/>
-      <w:r>
-        <w:rPr>
-          <w:rStyle w:val="inline-codeChar"/>
-        </w:rPr>
-        <w:t>/</w:t>
-      </w:r>
-      <w:proofErr w:type="spellStart"/>
-      <w:r>
-        <w:rPr>
-          <w:rStyle w:val="inline-codeChar"/>
-        </w:rPr>
-        <w:t>gtc</w:t>
-      </w:r>
-      <w:proofErr w:type="spellEnd"/>
-      <w:r>
-        <w:rPr>
-          <w:rStyle w:val="inline-codeChar"/>
-        </w:rPr>
-        <w:t>/</w:t>
-      </w:r>
-      <w:r>
-        <w:rPr>
-          <w:rStyle w:val="inline-codeChar"/>
-        </w:rPr>
-        <w:t>round</w:t>
-      </w:r>
-      <w:r>
-        <w:rPr>
-          <w:rStyle w:val="inline-codeChar"/>
-        </w:rPr>
-        <w:t>.hpp&gt;</w:t>
-      </w:r>
-      <w:r>
-        <w:rPr>
-          <w:rFonts w:ascii="Consolas" w:eastAsia="Consolas" w:hAnsi="Consolas" w:cs="Consolas"/>
-        </w:rPr>
-        <w:t xml:space="preserve"> </w:t>
-      </w:r>
-      <w:r>
-        <w:t>need to be included to use these functionalities.</w:t>
-      </w:r>
-    </w:p>
-    <w:p>
-      <w:pPr>
-        <w:pStyle w:val="HeadingB"/>
-      </w:pPr>
-      <w:bookmarkStart w:id="35" w:name="_Toc426232675"/>
-      <w:r>
-        <w:t>4</w:t>
-      </w:r>
-      <w:r>
-        <w:t>.1</w:t>
-      </w:r>
-      <w:r>
-        <w:t>6</w:t>
-      </w:r>
-      <w:r>
-        <w:t xml:space="preserve">. </w:t>
-      </w:r>
-      <w:proofErr w:type="spellStart"/>
-      <w:r>
-        <w:t>GLM_GTC_type_precision</w:t>
-      </w:r>
-      <w:bookmarkEnd w:id="35"/>
-      <w:proofErr w:type="spellEnd"/>
-    </w:p>
-    <w:p>
-      <w:pPr>
-        <w:pStyle w:val="Paragraph"/>
-      </w:pPr>
-      <w:r>
         <w:t>Add v</w:t>
       </w:r>
       <w:r>
@@ -20049,7 +20038,7 @@
       <w:pPr>
         <w:pStyle w:val="HeadingB"/>
       </w:pPr>
-      <w:bookmarkStart w:id="36" w:name="_Toc426232676"/>
+      <w:bookmarkStart w:id="35" w:name="_Toc426232676"/>
       <w:r>
         <w:lastRenderedPageBreak/>
         <w:t>4</w:t>
@@ -20067,7 +20056,7 @@
       <w:r>
         <w:t>GLM_GTC_type_ptr</w:t>
       </w:r>
-      <w:bookmarkEnd w:id="36"/>
+      <w:bookmarkEnd w:id="35"/>
       <w:proofErr w:type="spellEnd"/>
     </w:p>
     <w:p>
@@ -20661,7 +20650,7 @@
       <w:pPr>
         <w:pStyle w:val="HeadingB"/>
       </w:pPr>
-      <w:bookmarkStart w:id="37" w:name="_Toc426232677"/>
+      <w:bookmarkStart w:id="36" w:name="_Toc426232677"/>
       <w:r>
         <w:t>4</w:t>
       </w:r>
@@ -20678,7 +20667,7 @@
       <w:r>
         <w:t>GLM_GTC_ulp</w:t>
       </w:r>
-      <w:bookmarkEnd w:id="37"/>
+      <w:bookmarkEnd w:id="36"/>
       <w:proofErr w:type="spellEnd"/>
     </w:p>
     <w:p>
@@ -20761,7 +20750,7 @@
       <w:pPr>
         <w:pStyle w:val="HeadingB"/>
       </w:pPr>
-      <w:bookmarkStart w:id="38" w:name="_Toc426232678"/>
+      <w:bookmarkStart w:id="37" w:name="_Toc426232678"/>
       <w:r>
         <w:t>4.1</w:t>
       </w:r>
@@ -20771,7 +20760,7 @@
       <w:r>
         <w:t>. GLM_GTC_vec1</w:t>
       </w:r>
-      <w:bookmarkEnd w:id="38"/>
+      <w:bookmarkEnd w:id="37"/>
     </w:p>
     <w:p>
       <w:pPr>
@@ -20866,7 +20855,7 @@
       <w:pPr>
         <w:pStyle w:val="HeadingA"/>
       </w:pPr>
-      <w:bookmarkStart w:id="39" w:name="_Toc426232679"/>
+      <w:bookmarkStart w:id="38" w:name="_Toc426232679"/>
       <w:r>
         <w:lastRenderedPageBreak/>
         <w:t>5</w:t>
@@ -20874,26 +20863,26 @@
       <w:r>
         <w:t>. OpenGL interoperability</w:t>
       </w:r>
+      <w:bookmarkEnd w:id="38"/>
+    </w:p>
+    <w:p>
+      <w:pPr>
+        <w:pStyle w:val="HeadingB"/>
+      </w:pPr>
+      <w:bookmarkStart w:id="39" w:name="_Toc426232680"/>
+      <w:r>
+        <w:t>5</w:t>
+      </w:r>
+      <w:r>
+        <w:t>.</w:t>
+      </w:r>
+      <w:r>
+        <w:t>1</w:t>
+      </w:r>
+      <w:r>
+        <w:t>. GLM replacements for deprecated OpenGL functions</w:t>
+      </w:r>
       <w:bookmarkEnd w:id="39"/>
-    </w:p>
-    <w:p>
-      <w:pPr>
-        <w:pStyle w:val="HeadingB"/>
-      </w:pPr>
-      <w:bookmarkStart w:id="40" w:name="_Toc426232680"/>
-      <w:r>
-        <w:t>5</w:t>
-      </w:r>
-      <w:r>
-        <w:t>.</w:t>
-      </w:r>
-      <w:r>
-        <w:t>1</w:t>
-      </w:r>
-      <w:r>
-        <w:t>. GLM replacements for deprecated OpenGL functions</w:t>
-      </w:r>
-      <w:bookmarkEnd w:id="40"/>
       <w:r>
         <w:t xml:space="preserve"> </w:t>
       </w:r>
@@ -23923,7 +23912,7 @@
           <w:lang w:val="en-US"/>
         </w:rPr>
       </w:pPr>
-      <w:bookmarkStart w:id="41" w:name="_Toc426232681"/>
+      <w:bookmarkStart w:id="40" w:name="_Toc426232681"/>
       <w:r>
         <w:rPr>
           <w:lang w:val="en-US"/>
@@ -23948,7 +23937,7 @@
         </w:rPr>
         <w:t>GLU functions</w:t>
       </w:r>
-      <w:bookmarkEnd w:id="41"/>
+      <w:bookmarkEnd w:id="40"/>
     </w:p>
     <w:p>
       <w:pPr>
@@ -27532,7 +27521,7 @@
       <w:pPr>
         <w:pStyle w:val="HeadingA"/>
       </w:pPr>
-      <w:bookmarkStart w:id="42" w:name="_Toc426232682"/>
+      <w:bookmarkStart w:id="41" w:name="_Toc426232682"/>
       <w:r>
         <w:lastRenderedPageBreak/>
         <w:t>6</w:t>
@@ -27540,6 +27529,35 @@
       <w:r>
         <w:t>. Known issues</w:t>
       </w:r>
+      <w:bookmarkEnd w:id="41"/>
+    </w:p>
+    <w:p>
+      <w:pPr>
+        <w:pStyle w:val="Paragraph"/>
+      </w:pPr>
+      <w:r>
+        <w:t>This section reports the divergences of GLM with GLSL.</w:t>
+      </w:r>
+    </w:p>
+    <w:p>
+      <w:pPr>
+        <w:pStyle w:val="HeadingB"/>
+      </w:pPr>
+      <w:bookmarkStart w:id="42" w:name="_Toc426232683"/>
+      <w:r>
+        <w:t>6</w:t>
+      </w:r>
+      <w:r>
+        <w:t xml:space="preserve">.1. </w:t>
+      </w:r>
+      <w:proofErr w:type="gramStart"/>
+      <w:r>
+        <w:t>not</w:t>
+      </w:r>
+      <w:proofErr w:type="gramEnd"/>
+      <w:r>
+        <w:t xml:space="preserve"> function</w:t>
+      </w:r>
       <w:bookmarkEnd w:id="42"/>
     </w:p>
     <w:p>
@@ -27547,71 +27565,42 @@
         <w:pStyle w:val="Paragraph"/>
       </w:pPr>
       <w:r>
-        <w:t>This section reports the divergences of GLM with GLSL.</w:t>
+        <w:t xml:space="preserve">The GLSL keyword not is also a keyword in C++. To prevent name collisions, ensure cross compiler support and a high API consistency, the GLSL not function has been implemented with the name </w:t>
+      </w:r>
+      <w:r>
+        <w:rPr>
+          <w:rStyle w:val="inline-codeChar"/>
+        </w:rPr>
+        <w:t>not</w:t>
+      </w:r>
+      <w:r>
+        <w:rPr>
+          <w:rFonts w:ascii="Consolas" w:eastAsia="Consolas" w:hAnsi="Consolas" w:cs="Consolas"/>
+        </w:rPr>
+        <w:t>_</w:t>
+      </w:r>
+      <w:r>
+        <w:t>.</w:t>
       </w:r>
     </w:p>
     <w:p>
       <w:pPr>
         <w:pStyle w:val="HeadingB"/>
       </w:pPr>
-      <w:bookmarkStart w:id="43" w:name="_Toc426232683"/>
-      <w:r>
-        <w:t>6</w:t>
-      </w:r>
-      <w:r>
-        <w:t xml:space="preserve">.1. </w:t>
-      </w:r>
-      <w:proofErr w:type="gramStart"/>
-      <w:r>
-        <w:t>not</w:t>
-      </w:r>
-      <w:proofErr w:type="gramEnd"/>
-      <w:r>
-        <w:t xml:space="preserve"> function</w:t>
+      <w:bookmarkStart w:id="43" w:name="_Toc426232684"/>
+      <w:r>
+        <w:t>6.</w:t>
+      </w:r>
+      <w:r>
+        <w:t>2</w:t>
+      </w:r>
+      <w:r>
+        <w:t xml:space="preserve">. Precision qualifiers </w:t>
+      </w:r>
+      <w:r>
+        <w:t>support</w:t>
       </w:r>
       <w:bookmarkEnd w:id="43"/>
-    </w:p>
-    <w:p>
-      <w:pPr>
-        <w:pStyle w:val="Paragraph"/>
-      </w:pPr>
-      <w:r>
-        <w:t xml:space="preserve">The GLSL keyword not is also a keyword in C++. To prevent name collisions, ensure cross compiler support and a high API consistency, the GLSL not function has been implemented with the name </w:t>
-      </w:r>
-      <w:r>
-        <w:rPr>
-          <w:rStyle w:val="inline-codeChar"/>
-        </w:rPr>
-        <w:t>not</w:t>
-      </w:r>
-      <w:r>
-        <w:rPr>
-          <w:rFonts w:ascii="Consolas" w:eastAsia="Consolas" w:hAnsi="Consolas" w:cs="Consolas"/>
-        </w:rPr>
-        <w:t>_</w:t>
-      </w:r>
-      <w:r>
-        <w:t>.</w:t>
-      </w:r>
-    </w:p>
-    <w:p>
-      <w:pPr>
-        <w:pStyle w:val="HeadingB"/>
-      </w:pPr>
-      <w:bookmarkStart w:id="44" w:name="_Toc426232684"/>
-      <w:r>
-        <w:t>6.</w:t>
-      </w:r>
-      <w:r>
-        <w:t>2</w:t>
-      </w:r>
-      <w:r>
-        <w:t xml:space="preserve">. Precision qualifiers </w:t>
-      </w:r>
-      <w:r>
-        <w:t>support</w:t>
-      </w:r>
-      <w:bookmarkEnd w:id="44"/>
     </w:p>
     <w:p>
       <w:pPr>
@@ -28138,7 +28127,7 @@
       <w:pPr>
         <w:pStyle w:val="HeadingA"/>
       </w:pPr>
-      <w:bookmarkStart w:id="45" w:name="_Toc426232685"/>
+      <w:bookmarkStart w:id="44" w:name="_Toc426232685"/>
       <w:r>
         <w:lastRenderedPageBreak/>
         <w:t>7</w:t>
@@ -28146,98 +28135,98 @@
       <w:r>
         <w:t>. FAQ</w:t>
       </w:r>
+      <w:bookmarkEnd w:id="44"/>
+    </w:p>
+    <w:p>
+      <w:pPr>
+        <w:pStyle w:val="HeadingB"/>
+      </w:pPr>
+      <w:bookmarkStart w:id="45" w:name="_Toc426232686"/>
+      <w:r>
+        <w:t>7</w:t>
+      </w:r>
+      <w:r>
+        <w:t>.1 Why GLM follows GLSL specification and conventions?</w:t>
+      </w:r>
       <w:bookmarkEnd w:id="45"/>
     </w:p>
     <w:p>
       <w:pPr>
+        <w:pStyle w:val="Paragraph"/>
+      </w:pPr>
+      <w:r>
+        <w:t>Following GLSL conventions is a really strict policy of GLM. It has been designed following the idea that everyone does its own math library with his own conventions. The idea is that brilliant developers (the OpenGL ARB) worked together and agreed to make GLSL. Following GLSL conventions is a way to find consensus. Moreover, basically when a developer knows GLSL, he knows GLM.</w:t>
+      </w:r>
+    </w:p>
+    <w:p>
+      <w:pPr>
         <w:pStyle w:val="HeadingB"/>
       </w:pPr>
-      <w:bookmarkStart w:id="46" w:name="_Toc426232686"/>
+      <w:bookmarkStart w:id="46" w:name="_Toc426232687"/>
       <w:r>
         <w:t>7</w:t>
       </w:r>
       <w:r>
-        <w:t>.1 Why GLM follows GLSL specification and conventions?</w:t>
+        <w:t>.2. Does GLM run GLSL program?</w:t>
       </w:r>
       <w:bookmarkEnd w:id="46"/>
     </w:p>
     <w:p>
-      <w:pPr>
-        <w:pStyle w:val="Paragraph"/>
-      </w:pPr>
-      <w:r>
-        <w:t>Following GLSL conventions is a really strict policy of GLM. It has been designed following the idea that everyone does its own math library with his own conventions. The idea is that brilliant developers (the OpenGL ARB) worked together and agreed to make GLSL. Following GLSL conventions is a way to find consensus. Moreover, basically when a developer knows GLSL, he knows GLM.</w:t>
+      <w:r>
+        <w:t>No, GLM is a C++ implementation of a subset of GLSL.</w:t>
       </w:r>
     </w:p>
     <w:p>
       <w:pPr>
         <w:pStyle w:val="HeadingB"/>
       </w:pPr>
-      <w:bookmarkStart w:id="47" w:name="_Toc426232687"/>
+      <w:bookmarkStart w:id="47" w:name="_Toc426232688"/>
       <w:r>
         <w:t>7</w:t>
       </w:r>
       <w:r>
-        <w:t>.2. Does GLM run GLSL program?</w:t>
+        <w:t>.3. Does a GLSL compiler build GLM codes?</w:t>
       </w:r>
       <w:bookmarkEnd w:id="47"/>
     </w:p>
     <w:p>
       <w:r>
-        <w:t>No, GLM is a C++ implementation of a subset of GLSL.</w:t>
+        <w:t>No, thi</w:t>
+      </w:r>
+      <w:r>
+        <w:t>s is not what GLM attends to do.</w:t>
       </w:r>
     </w:p>
     <w:p>
       <w:pPr>
         <w:pStyle w:val="HeadingB"/>
       </w:pPr>
-      <w:bookmarkStart w:id="48" w:name="_Toc426232688"/>
+      <w:bookmarkStart w:id="48" w:name="_Toc426232689"/>
       <w:r>
         <w:t>7</w:t>
       </w:r>
       <w:r>
-        <w:t>.3. Does a GLSL compiler build GLM codes?</w:t>
+        <w:t>.4. Should I use ‘GTX’ extensions?</w:t>
       </w:r>
       <w:bookmarkEnd w:id="48"/>
     </w:p>
     <w:p>
       <w:r>
-        <w:t>No, thi</w:t>
-      </w:r>
-      <w:r>
-        <w:t>s is not what GLM attends to do.</w:t>
+        <w:t>GTX extensions are qualified to be experimental extensions.  In GLM this means that these extensions might change from version to version without any restriction. In practice, it doesn’t really change except time to time. GTC extensions are stabled, tested and perfectly reliable in time. Many GTX extensions extend GTC extensions and provide a way to explore features and implementations and APIs and then are promoted to GTC extensions. This is fairly the way OpenGL features are developed; through extensions.</w:t>
       </w:r>
     </w:p>
     <w:p>
       <w:pPr>
         <w:pStyle w:val="HeadingB"/>
       </w:pPr>
-      <w:bookmarkStart w:id="49" w:name="_Toc426232689"/>
+      <w:bookmarkStart w:id="49" w:name="_Toc426232690"/>
       <w:r>
         <w:t>7</w:t>
       </w:r>
       <w:r>
-        <w:t>.4. Should I use ‘GTX’ extensions?</w:t>
+        <w:t>.5. Where can I ask my questions?</w:t>
       </w:r>
       <w:bookmarkEnd w:id="49"/>
-    </w:p>
-    <w:p>
-      <w:r>
-        <w:t>GTX extensions are qualified to be experimental extensions.  In GLM this means that these extensions might change from version to version without any restriction. In practice, it doesn’t really change except time to time. GTC extensions are stabled, tested and perfectly reliable in time. Many GTX extensions extend GTC extensions and provide a way to explore features and implementations and APIs and then are promoted to GTC extensions. This is fairly the way OpenGL features are developed; through extensions.</w:t>
-      </w:r>
-    </w:p>
-    <w:p>
-      <w:pPr>
-        <w:pStyle w:val="HeadingB"/>
-      </w:pPr>
-      <w:bookmarkStart w:id="50" w:name="_Toc426232690"/>
-      <w:r>
-        <w:t>7</w:t>
-      </w:r>
-      <w:r>
-        <w:t>.5. Where can I ask my questions?</w:t>
-      </w:r>
-      <w:bookmarkEnd w:id="50"/>
     </w:p>
     <w:p>
       <w:pPr>
@@ -28281,14 +28270,14 @@
       <w:pPr>
         <w:pStyle w:val="HeadingB"/>
       </w:pPr>
-      <w:bookmarkStart w:id="51" w:name="_Toc426232691"/>
+      <w:bookmarkStart w:id="50" w:name="_Toc426232691"/>
       <w:r>
         <w:t>7</w:t>
       </w:r>
       <w:r>
         <w:t>.6. Where can I find the documentation of extensions?</w:t>
       </w:r>
-      <w:bookmarkEnd w:id="51"/>
+      <w:bookmarkEnd w:id="50"/>
     </w:p>
     <w:p>
       <w:r>
@@ -28318,7 +28307,7 @@
       <w:pPr>
         <w:pStyle w:val="HeadingB"/>
       </w:pPr>
-      <w:bookmarkStart w:id="52" w:name="_Toc426232692"/>
+      <w:bookmarkStart w:id="51" w:name="_Toc426232692"/>
       <w:r>
         <w:t>7</w:t>
       </w:r>
@@ -28333,74 +28322,74 @@
       <w:r>
         <w:t>;’?</w:t>
       </w:r>
+      <w:bookmarkEnd w:id="51"/>
+    </w:p>
+    <w:p>
+      <w:r>
+        <w:t xml:space="preserve">NO! Chances are that if </w:t>
+      </w:r>
+      <w:r>
+        <w:rPr>
+          <w:rStyle w:val="inline-codeChar"/>
+        </w:rPr>
+        <w:t xml:space="preserve">using namespace </w:t>
+      </w:r>
+      <w:proofErr w:type="spellStart"/>
+      <w:r>
+        <w:rPr>
+          <w:rStyle w:val="inline-codeChar"/>
+        </w:rPr>
+        <w:t>glm</w:t>
+      </w:r>
+      <w:proofErr w:type="spellEnd"/>
+      <w:r>
+        <w:rPr>
+          <w:rStyle w:val="inline-codeChar"/>
+        </w:rPr>
+        <w:t>;</w:t>
+      </w:r>
+      <w:r>
+        <w:t xml:space="preserve"> is called, especially in a header file, name collisions will happen as GLM is based on GLSL which uses common tokens for</w:t>
+      </w:r>
+      <w:r>
+        <w:t xml:space="preserve"> types and functions. Avoiding </w:t>
+      </w:r>
+      <w:r>
+        <w:rPr>
+          <w:rStyle w:val="inline-codeChar"/>
+        </w:rPr>
+        <w:t xml:space="preserve">using namespace </w:t>
+      </w:r>
+      <w:proofErr w:type="spellStart"/>
+      <w:r>
+        <w:rPr>
+          <w:rStyle w:val="inline-codeChar"/>
+        </w:rPr>
+        <w:t>glm</w:t>
+      </w:r>
+      <w:proofErr w:type="spellEnd"/>
+      <w:r>
+        <w:rPr>
+          <w:rStyle w:val="inline-codeChar"/>
+        </w:rPr>
+        <w:t>;</w:t>
+      </w:r>
+      <w:r>
+        <w:t xml:space="preserve"> will a higher compatibility with third party library and SDKs.</w:t>
+      </w:r>
+    </w:p>
+    <w:p>
+      <w:pPr>
+        <w:pStyle w:val="HeadingB"/>
+      </w:pPr>
+      <w:bookmarkStart w:id="52" w:name="_Toc426232693"/>
+      <w:r>
+        <w:t>7</w:t>
+      </w:r>
+      <w:r>
+        <w:t>.8. Is GLM fast?</w:t>
+      </w:r>
       <w:bookmarkEnd w:id="52"/>
-    </w:p>
-    <w:p>
-      <w:r>
-        <w:t xml:space="preserve">NO! Chances are that if </w:t>
-      </w:r>
-      <w:r>
-        <w:rPr>
-          <w:rStyle w:val="inline-codeChar"/>
-        </w:rPr>
-        <w:t xml:space="preserve">using namespace </w:t>
-      </w:r>
-      <w:proofErr w:type="spellStart"/>
-      <w:r>
-        <w:rPr>
-          <w:rStyle w:val="inline-codeChar"/>
-        </w:rPr>
-        <w:t>glm</w:t>
-      </w:r>
-      <w:proofErr w:type="spellEnd"/>
-      <w:r>
-        <w:rPr>
-          <w:rStyle w:val="inline-codeChar"/>
-        </w:rPr>
-        <w:t>;</w:t>
-      </w:r>
-      <w:r>
-        <w:t xml:space="preserve"> is called, especially in a header file, name collisions will happen as GLM is based on GLSL which uses common tokens for</w:t>
-      </w:r>
-      <w:r>
-        <w:t xml:space="preserve"> types and functions. Avoiding </w:t>
-      </w:r>
-      <w:r>
-        <w:rPr>
-          <w:rStyle w:val="inline-codeChar"/>
-        </w:rPr>
-        <w:t xml:space="preserve">using namespace </w:t>
-      </w:r>
-      <w:proofErr w:type="spellStart"/>
-      <w:r>
-        <w:rPr>
-          <w:rStyle w:val="inline-codeChar"/>
-        </w:rPr>
-        <w:t>glm</w:t>
-      </w:r>
-      <w:proofErr w:type="spellEnd"/>
-      <w:r>
-        <w:rPr>
-          <w:rStyle w:val="inline-codeChar"/>
-        </w:rPr>
-        <w:t>;</w:t>
-      </w:r>
-      <w:r>
-        <w:t xml:space="preserve"> will a higher compatibility with third party library and SDKs.</w:t>
-      </w:r>
-    </w:p>
-    <w:p>
-      <w:pPr>
-        <w:pStyle w:val="HeadingB"/>
-      </w:pPr>
-      <w:bookmarkStart w:id="53" w:name="_Toc426232693"/>
-      <w:r>
-        <w:t>7</w:t>
-      </w:r>
-      <w:r>
-        <w:t>.8. Is GLM fast?</w:t>
-      </w:r>
-      <w:bookmarkEnd w:id="53"/>
     </w:p>
     <w:p>
       <w:r>
@@ -28412,86 +28401,86 @@
       <w:pPr>
         <w:pStyle w:val="HeadingB"/>
       </w:pPr>
-      <w:bookmarkStart w:id="54" w:name="_Toc426232694"/>
+      <w:bookmarkStart w:id="53" w:name="_Toc426232694"/>
       <w:r>
         <w:t>7</w:t>
       </w:r>
       <w:r>
         <w:t>.9. When I build with Visual C++ with /W4 warning level, I have warnings...</w:t>
       </w:r>
+      <w:bookmarkEnd w:id="53"/>
+    </w:p>
+    <w:p>
+      <w:r>
+        <w:t xml:space="preserve">You should not have any warnings even in /W4 mode. However, if you expect such level for you code, then you should ask for the same level to the compiler by </w:t>
+      </w:r>
+      <w:r>
+        <w:t>at</w:t>
+      </w:r>
+      <w:r>
+        <w:t xml:space="preserve"> least disabling the Visual C++ language extensions (/</w:t>
+      </w:r>
+      <w:proofErr w:type="spellStart"/>
+      <w:r>
+        <w:t>Za</w:t>
+      </w:r>
+      <w:proofErr w:type="spellEnd"/>
+      <w:r>
+        <w:t>) which generates warnings when used. If these extensions are enabled, then GLM will take advantage of them and the compiler will generate warnings.</w:t>
+      </w:r>
+    </w:p>
+    <w:p>
+      <w:pPr>
+        <w:pStyle w:val="HeadingB"/>
+      </w:pPr>
+      <w:bookmarkStart w:id="54" w:name="_Toc426232695"/>
+      <w:r>
+        <w:t>7.10. Why some GLM functions can crash because of division by zero?</w:t>
+      </w:r>
       <w:bookmarkEnd w:id="54"/>
     </w:p>
     <w:p>
       <w:r>
-        <w:t xml:space="preserve">You should not have any warnings even in /W4 mode. However, if you expect such level for you code, then you should ask for the same level to the compiler by </w:t>
-      </w:r>
-      <w:r>
-        <w:t>at</w:t>
-      </w:r>
-      <w:r>
-        <w:t xml:space="preserve"> least disabling the Visual C++ language extensions (/</w:t>
+        <w:t>GLM functions crashing is the result of a domain error that follows the precedent given by C and C++ libraries.</w:t>
+      </w:r>
+      <w:r>
+        <w:t xml:space="preserve"> For example, it’s a domain error to pass a null vector to </w:t>
       </w:r>
       <w:proofErr w:type="spellStart"/>
       <w:r>
-        <w:t>Za</w:t>
+        <w:rPr>
+          <w:rStyle w:val="inline-codeChar"/>
+        </w:rPr>
+        <w:t>glm</w:t>
       </w:r>
       <w:proofErr w:type="spellEnd"/>
       <w:r>
-        <w:t>) which generates warnings when used. If these extensions are enabled, then GLM will take advantage of them and the compiler will generate warnings.</w:t>
+        <w:rPr>
+          <w:rStyle w:val="inline-codeChar"/>
+        </w:rPr>
+        <w:t>::normalize</w:t>
+      </w:r>
+      <w:r>
+        <w:t xml:space="preserve"> function. </w:t>
       </w:r>
     </w:p>
     <w:p>
       <w:pPr>
         <w:pStyle w:val="HeadingB"/>
       </w:pPr>
-      <w:bookmarkStart w:id="55" w:name="_Toc426232695"/>
-      <w:r>
-        <w:t>7.10. Why some GLM functions can crash because of division by zero?</w:t>
+      <w:bookmarkStart w:id="55" w:name="_Toc426232696"/>
+      <w:r>
+        <w:t xml:space="preserve">7.11. What unit for angles is used in GLM? </w:t>
+      </w:r>
+      <w:proofErr w:type="gramStart"/>
+      <w:r>
+        <w:t>functions</w:t>
+      </w:r>
+      <w:proofErr w:type="gramEnd"/>
+      <w:r>
+        <w:t xml:space="preserve"> can crash because of division by zero?</w:t>
       </w:r>
       <w:bookmarkEnd w:id="55"/>
-    </w:p>
-    <w:p>
-      <w:r>
-        <w:t>GLM functions crashing is the result of a domain error that follows the precedent given by C and C++ libraries.</w:t>
-      </w:r>
-      <w:r>
-        <w:t xml:space="preserve"> For example, it’s a domain error to pass a null vector to </w:t>
-      </w:r>
-      <w:proofErr w:type="spellStart"/>
-      <w:r>
-        <w:rPr>
-          <w:rStyle w:val="inline-codeChar"/>
-        </w:rPr>
-        <w:t>glm</w:t>
-      </w:r>
-      <w:proofErr w:type="spellEnd"/>
-      <w:r>
-        <w:rPr>
-          <w:rStyle w:val="inline-codeChar"/>
-        </w:rPr>
-        <w:t>::normalize</w:t>
-      </w:r>
-      <w:r>
-        <w:t xml:space="preserve"> function. </w:t>
-      </w:r>
-    </w:p>
-    <w:p>
-      <w:pPr>
-        <w:pStyle w:val="HeadingB"/>
-      </w:pPr>
-      <w:bookmarkStart w:id="56" w:name="_Toc426232696"/>
-      <w:r>
-        <w:t xml:space="preserve">7.11. What unit for angles is used in GLM? </w:t>
-      </w:r>
-      <w:proofErr w:type="gramStart"/>
-      <w:r>
-        <w:t>functions</w:t>
-      </w:r>
-      <w:proofErr w:type="gramEnd"/>
-      <w:r>
-        <w:t xml:space="preserve"> can crash because of division by zero?</w:t>
-      </w:r>
-      <w:bookmarkEnd w:id="56"/>
     </w:p>
     <w:p>
       <w:r>
@@ -28532,7 +28521,7 @@
       <w:pPr>
         <w:pStyle w:val="HeadingA"/>
       </w:pPr>
-      <w:bookmarkStart w:id="57" w:name="_Toc426232697"/>
+      <w:bookmarkStart w:id="56" w:name="_Toc426232697"/>
       <w:r>
         <w:lastRenderedPageBreak/>
         <w:t>8</w:t>
@@ -28540,28 +28529,28 @@
       <w:r>
         <w:t>. Code samples</w:t>
       </w:r>
+      <w:bookmarkEnd w:id="56"/>
+    </w:p>
+    <w:p>
+      <w:pPr>
+        <w:pStyle w:val="Paragraph"/>
+      </w:pPr>
+      <w:r>
+        <w:t>This series of samples only shows various GLM features without consideration of any sort.</w:t>
+      </w:r>
+    </w:p>
+    <w:p>
+      <w:pPr>
+        <w:pStyle w:val="HeadingB"/>
+      </w:pPr>
+      <w:bookmarkStart w:id="57" w:name="_Toc426232698"/>
+      <w:r>
+        <w:t>8</w:t>
+      </w:r>
+      <w:r>
+        <w:t>.1. Compute a triangle normal</w:t>
+      </w:r>
       <w:bookmarkEnd w:id="57"/>
-    </w:p>
-    <w:p>
-      <w:pPr>
-        <w:pStyle w:val="Paragraph"/>
-      </w:pPr>
-      <w:r>
-        <w:t>This series of samples only shows various GLM features without consideration of any sort.</w:t>
-      </w:r>
-    </w:p>
-    <w:p>
-      <w:pPr>
-        <w:pStyle w:val="HeadingB"/>
-      </w:pPr>
-      <w:bookmarkStart w:id="58" w:name="_Toc426232698"/>
-      <w:r>
-        <w:t>8</w:t>
-      </w:r>
-      <w:r>
-        <w:t>.1. Compute a triangle normal</w:t>
-      </w:r>
-      <w:bookmarkEnd w:id="58"/>
     </w:p>
     <w:tbl>
       <w:tblPr>
@@ -29190,7 +29179,7 @@
           <w:lang w:val="fr-FR"/>
         </w:rPr>
       </w:pPr>
-      <w:bookmarkStart w:id="59" w:name="_Toc426232699"/>
+      <w:bookmarkStart w:id="58" w:name="_Toc426232699"/>
       <w:r>
         <w:rPr>
           <w:lang w:val="fr-FR"/>
@@ -29210,7 +29199,7 @@
         </w:rPr>
         <w:t>transform</w:t>
       </w:r>
-      <w:bookmarkEnd w:id="59"/>
+      <w:bookmarkEnd w:id="58"/>
       <w:proofErr w:type="spellEnd"/>
     </w:p>
     <w:tbl>
@@ -30114,7 +30103,7 @@
       <w:pPr>
         <w:pStyle w:val="HeadingB"/>
       </w:pPr>
-      <w:bookmarkStart w:id="60" w:name="_Toc426232700"/>
+      <w:bookmarkStart w:id="59" w:name="_Toc426232700"/>
       <w:r>
         <w:lastRenderedPageBreak/>
         <w:t>8</w:t>
@@ -30122,7 +30111,7 @@
       <w:r>
         <w:t>.3. Vector types</w:t>
       </w:r>
-      <w:bookmarkEnd w:id="60"/>
+      <w:bookmarkEnd w:id="59"/>
     </w:p>
     <w:tbl>
       <w:tblPr>
@@ -31430,14 +31419,14 @@
       <w:pPr>
         <w:pStyle w:val="HeadingB"/>
       </w:pPr>
-      <w:bookmarkStart w:id="61" w:name="_Toc426232701"/>
+      <w:bookmarkStart w:id="60" w:name="_Toc426232701"/>
       <w:r>
         <w:t>8</w:t>
       </w:r>
       <w:r>
         <w:t>.4. Lighting</w:t>
       </w:r>
-      <w:bookmarkEnd w:id="61"/>
+      <w:bookmarkEnd w:id="60"/>
     </w:p>
     <w:tbl>
       <w:tblPr>
@@ -32333,7 +32322,7 @@
       <w:pPr>
         <w:pStyle w:val="HeadingA"/>
       </w:pPr>
-      <w:bookmarkStart w:id="62" w:name="_Toc426232702"/>
+      <w:bookmarkStart w:id="61" w:name="_Toc426232702"/>
       <w:r>
         <w:lastRenderedPageBreak/>
         <w:t>9</w:t>
@@ -32341,20 +32330,20 @@
       <w:r>
         <w:t>. References</w:t>
       </w:r>
+      <w:bookmarkEnd w:id="61"/>
+    </w:p>
+    <w:p>
+      <w:pPr>
+        <w:pStyle w:val="HeadingB"/>
+      </w:pPr>
+      <w:bookmarkStart w:id="62" w:name="_Toc426232703"/>
+      <w:r>
+        <w:t>9</w:t>
+      </w:r>
+      <w:r>
+        <w:t>.1. GLM development</w:t>
+      </w:r>
       <w:bookmarkEnd w:id="62"/>
-    </w:p>
-    <w:p>
-      <w:pPr>
-        <w:pStyle w:val="HeadingB"/>
-      </w:pPr>
-      <w:bookmarkStart w:id="63" w:name="_Toc426232703"/>
-      <w:r>
-        <w:t>9</w:t>
-      </w:r>
-      <w:r>
-        <w:t>.1. GLM development</w:t>
-      </w:r>
-      <w:bookmarkEnd w:id="63"/>
       <w:r>
         <w:fldChar w:fldCharType="begin"/>
       </w:r>
@@ -32500,14 +32489,14 @@
       <w:pPr>
         <w:pStyle w:val="HeadingB"/>
       </w:pPr>
-      <w:bookmarkStart w:id="64" w:name="_Toc426232704"/>
+      <w:bookmarkStart w:id="63" w:name="_Toc426232704"/>
       <w:r>
         <w:t>9</w:t>
       </w:r>
       <w:r>
         <w:t>.2. OpenGL specifications</w:t>
       </w:r>
-      <w:bookmarkEnd w:id="64"/>
+      <w:bookmarkEnd w:id="63"/>
     </w:p>
     <w:p>
       <w:pPr>
@@ -32598,14 +32587,14 @@
       <w:pPr>
         <w:pStyle w:val="HeadingB"/>
       </w:pPr>
-      <w:bookmarkStart w:id="65" w:name="_Toc426232705"/>
+      <w:bookmarkStart w:id="64" w:name="_Toc426232705"/>
       <w:r>
         <w:t>9</w:t>
       </w:r>
       <w:r>
         <w:t>.3. External links</w:t>
       </w:r>
-      <w:bookmarkEnd w:id="65"/>
+      <w:bookmarkEnd w:id="64"/>
     </w:p>
     <w:p>
       <w:pPr>
@@ -32630,23 +32619,25 @@
           <w:rStyle w:val="Strong"/>
         </w:rPr>
       </w:pPr>
-      <w:bookmarkStart w:id="66" w:name="_Toc426232706"/>
+      <w:bookmarkStart w:id="65" w:name="_Toc426232706"/>
       <w:r>
         <w:t>9</w:t>
       </w:r>
       <w:r>
         <w:t>.4. Projects using GLM</w:t>
       </w:r>
-      <w:bookmarkEnd w:id="66"/>
+      <w:bookmarkEnd w:id="65"/>
       <w:r>
         <w:t xml:space="preserve"> </w:t>
       </w:r>
     </w:p>
     <w:p>
       <w:pPr>
+        <w:pStyle w:val="HeadingC"/>
         <w:rPr>
           <w:rStyle w:val="Strong"/>
-          <w:u w:val="single"/>
+          <w:b/>
+          <w:bCs w:val="0"/>
         </w:rPr>
       </w:pPr>
       <w:hyperlink r:id="rId58">
@@ -32654,7 +32645,8 @@
         <w:r>
           <w:rPr>
             <w:rStyle w:val="Strong"/>
-            <w:u w:val="single"/>
+            <w:b/>
+            <w:bCs w:val="0"/>
           </w:rPr>
           <w:t>Outerra</w:t>
         </w:r>
@@ -32670,7 +32662,12 @@
       </w:r>
       <w:proofErr w:type="spellStart"/>
       <w:r>
-        <w:t>centimeter</w:t>
+        <w:t>centim</w:t>
+      </w:r>
+      <w:bookmarkStart w:id="66" w:name="_GoBack"/>
+      <w:bookmarkEnd w:id="66"/>
+      <w:r>
+        <w:t>eter</w:t>
       </w:r>
       <w:proofErr w:type="spellEnd"/>
       <w:r>
@@ -32840,17 +32837,11 @@
     </w:p>
     <w:p>
       <w:pPr>
+        <w:pStyle w:val="HeadingC"/>
         <w:rPr>
           <w:rStyle w:val="Strong"/>
-          <w:u w:val="single"/>
-        </w:rPr>
-      </w:pPr>
-    </w:p>
-    <w:p>
-      <w:pPr>
-        <w:rPr>
-          <w:rStyle w:val="Strong"/>
-          <w:u w:val="single"/>
+          <w:b/>
+          <w:bCs w:val="0"/>
         </w:rPr>
       </w:pPr>
       <w:hyperlink r:id="rId63">
@@ -32859,7 +32850,8 @@
         <w:r>
           <w:rPr>
             <w:rStyle w:val="Strong"/>
-            <w:u w:val="single"/>
+            <w:b/>
+            <w:bCs w:val="0"/>
           </w:rPr>
           <w:t>opencloth</w:t>
         </w:r>
@@ -33040,20 +33032,22 @@
         </w:drawing>
       </w:r>
     </w:p>
-    <w:p/>
-    <w:p>
-      <w:pPr>
+    <w:p>
+      <w:pPr>
+        <w:pStyle w:val="HeadingC"/>
         <w:rPr>
           <w:rStyle w:val="Strong"/>
-          <w:u w:val="single"/>
+          <w:b/>
+          <w:bCs w:val="0"/>
         </w:rPr>
       </w:pPr>
       <w:hyperlink r:id="rId68">
         <w:r>
           <w:rPr>
             <w:rStyle w:val="Strong"/>
+            <w:b/>
+            <w:bCs w:val="0"/>
             <w:highlight w:val="white"/>
-            <w:u w:val="single"/>
           </w:rPr>
           <w:t>OpenGL 4.0 Shading Language Cookbook</w:t>
         </w:r>
@@ -33084,7 +33078,7 @@
       <w:tr>
         <w:tc>
           <w:tcPr>
-            <w:tcW w:w="360" w:type="dxa"/>
+            <w:tcW w:w="4153" w:type="dxa"/>
           </w:tcPr>
           <w:p>
             <w:pPr>
@@ -33153,7 +33147,7 @@
         </w:tc>
         <w:tc>
           <w:tcPr>
-            <w:tcW w:w="360" w:type="dxa"/>
+            <w:tcW w:w="4153" w:type="dxa"/>
           </w:tcPr>
           <w:p>
             <w:pPr>
@@ -33217,34 +33211,317 @@
     </w:tbl>
     <w:p>
       <w:pPr>
+        <w:pStyle w:val="HeadingC"/>
+      </w:pPr>
+      <w:r>
+        <w:lastRenderedPageBreak/>
+        <w:drawing>
+          <wp:anchor distT="0" distB="0" distL="114300" distR="114300" simplePos="0" relativeHeight="251666432" behindDoc="1" locked="0" layoutInCell="1" allowOverlap="1" wp14:anchorId="0C9BBFD0" wp14:editId="5661CA38">
+            <wp:simplePos x="0" y="0"/>
+            <wp:positionH relativeFrom="column">
+              <wp:posOffset>2647950</wp:posOffset>
+            </wp:positionH>
+            <wp:positionV relativeFrom="paragraph">
+              <wp:posOffset>31115</wp:posOffset>
+            </wp:positionV>
+            <wp:extent cx="2624455" cy="1476375"/>
+            <wp:effectExtent l="0" t="0" r="4445" b="9525"/>
+            <wp:wrapTight wrapText="bothSides">
+              <wp:wrapPolygon edited="0">
+                <wp:start x="0" y="0"/>
+                <wp:lineTo x="0" y="21461"/>
+                <wp:lineTo x="21480" y="21461"/>
+                <wp:lineTo x="21480" y="0"/>
+                <wp:lineTo x="0" y="0"/>
+              </wp:wrapPolygon>
+            </wp:wrapTight>
+            <wp:docPr id="28" name="Picture 28"/>
+            <wp:cNvGraphicFramePr>
+              <a:graphicFrameLocks xmlns:a="http://schemas.openxmlformats.org/drawingml/2006/main" noChangeAspect="1"/>
+            </wp:cNvGraphicFramePr>
+            <a:graphic xmlns:a="http://schemas.openxmlformats.org/drawingml/2006/main">
+              <a:graphicData uri="http://schemas.openxmlformats.org/drawingml/2006/picture">
+                <pic:pic xmlns:pic="http://schemas.openxmlformats.org/drawingml/2006/picture">
+                  <pic:nvPicPr>
+                    <pic:cNvPr id="1" name=""/>
+                    <pic:cNvPicPr/>
+                  </pic:nvPicPr>
+                  <pic:blipFill>
+                    <a:blip r:embed="rId70">
+                      <a:extLst>
+                        <a:ext uri="{28A0092B-C50C-407E-A947-70E740481C1C}">
+                          <a14:useLocalDpi xmlns:a14="http://schemas.microsoft.com/office/drawing/2010/main" val="0"/>
+                        </a:ext>
+                      </a:extLst>
+                    </a:blip>
+                    <a:stretch>
+                      <a:fillRect/>
+                    </a:stretch>
+                  </pic:blipFill>
+                  <pic:spPr>
+                    <a:xfrm>
+                      <a:off x="0" y="0"/>
+                      <a:ext cx="2624455" cy="1476375"/>
+                    </a:xfrm>
+                    <a:prstGeom prst="rect">
+                      <a:avLst/>
+                    </a:prstGeom>
+                  </pic:spPr>
+                </pic:pic>
+              </a:graphicData>
+            </a:graphic>
+          </wp:anchor>
+        </w:drawing>
+      </w:r>
+      <w:hyperlink r:id="rId71" w:history="1">
+        <w:r>
+          <w:rPr>
+            <w:rStyle w:val="Hyperlink"/>
+            <w:color w:val="auto"/>
+          </w:rPr>
+          <w:t xml:space="preserve">Leo’s </w:t>
+        </w:r>
+        <w:proofErr w:type="spellStart"/>
+        <w:r>
+          <w:rPr>
+            <w:rStyle w:val="Hyperlink"/>
+            <w:color w:val="auto"/>
+          </w:rPr>
+          <w:t>Forture</w:t>
+        </w:r>
+        <w:proofErr w:type="spellEnd"/>
+      </w:hyperlink>
+      <w:r>
+        <w:t xml:space="preserve"> </w:t>
+      </w:r>
+    </w:p>
+    <w:p>
+      <w:pPr>
+        <w:pStyle w:val="Paragraph"/>
+      </w:pPr>
+      <w:r>
+        <w:t xml:space="preserve">Leo’s Fortune is a platform adventure game where you hunt down the cunning and mysterious thief that stole your gold. Available on </w:t>
+      </w:r>
+      <w:r>
+        <w:t>PS4, Xbox One</w:t>
+      </w:r>
+      <w:r>
+        <w:t>,</w:t>
+      </w:r>
+      <w:r>
+        <w:t xml:space="preserve"> PC</w:t>
+      </w:r>
+      <w:r>
+        <w:t>,</w:t>
+      </w:r>
+      <w:r>
+        <w:t xml:space="preserve"> Mac</w:t>
+      </w:r>
+      <w:r>
+        <w:t>, iOS and Android.</w:t>
+      </w:r>
+    </w:p>
+    <w:p>
+      <w:pPr>
+        <w:pStyle w:val="Paragraph"/>
+      </w:pPr>
+      <w:r>
+        <w:rPr>
+          <w:noProof/>
+          <w:lang w:val="fr-FR" w:eastAsia="fr-FR"/>
+        </w:rPr>
+        <w:drawing>
+          <wp:anchor distT="0" distB="0" distL="114300" distR="114300" simplePos="0" relativeHeight="251656192" behindDoc="0" locked="0" layoutInCell="1" allowOverlap="1" wp14:anchorId="41EC17D6" wp14:editId="50123264">
+            <wp:simplePos x="0" y="0"/>
+            <wp:positionH relativeFrom="column">
+              <wp:posOffset>2647950</wp:posOffset>
+            </wp:positionH>
+            <wp:positionV relativeFrom="paragraph">
+              <wp:posOffset>11430</wp:posOffset>
+            </wp:positionV>
+            <wp:extent cx="2624455" cy="1476375"/>
+            <wp:effectExtent l="0" t="0" r="4445" b="9525"/>
+            <wp:wrapSquare wrapText="bothSides"/>
+            <wp:docPr id="27" name="Picture 27"/>
+            <wp:cNvGraphicFramePr>
+              <a:graphicFrameLocks xmlns:a="http://schemas.openxmlformats.org/drawingml/2006/main" noChangeAspect="1"/>
+            </wp:cNvGraphicFramePr>
+            <a:graphic xmlns:a="http://schemas.openxmlformats.org/drawingml/2006/main">
+              <a:graphicData uri="http://schemas.openxmlformats.org/drawingml/2006/picture">
+                <pic:pic xmlns:pic="http://schemas.openxmlformats.org/drawingml/2006/picture">
+                  <pic:nvPicPr>
+                    <pic:cNvPr id="1" name=""/>
+                    <pic:cNvPicPr/>
+                  </pic:nvPicPr>
+                  <pic:blipFill>
+                    <a:blip r:embed="rId72">
+                      <a:extLst>
+                        <a:ext uri="{28A0092B-C50C-407E-A947-70E740481C1C}">
+                          <a14:useLocalDpi xmlns:a14="http://schemas.microsoft.com/office/drawing/2010/main" val="0"/>
+                        </a:ext>
+                      </a:extLst>
+                    </a:blip>
+                    <a:stretch>
+                      <a:fillRect/>
+                    </a:stretch>
+                  </pic:blipFill>
+                  <pic:spPr>
+                    <a:xfrm>
+                      <a:off x="0" y="0"/>
+                      <a:ext cx="2624455" cy="1476375"/>
+                    </a:xfrm>
+                    <a:prstGeom prst="rect">
+                      <a:avLst/>
+                    </a:prstGeom>
+                  </pic:spPr>
+                </pic:pic>
+              </a:graphicData>
+            </a:graphic>
+          </wp:anchor>
+        </w:drawing>
+      </w:r>
+      <w:r>
+        <w:t xml:space="preserve">Beautifully hand-crafted levels bring the story of Leo to life in this epic adventure. </w:t>
+      </w:r>
+    </w:p>
+    <w:p>
+      <w:pPr>
+        <w:pStyle w:val="Paragraph"/>
+      </w:pPr>
+      <w:r>
+        <w:rPr>
+          <w:noProof/>
+          <w:lang w:val="fr-FR" w:eastAsia="fr-FR"/>
+        </w:rPr>
+        <w:drawing>
+          <wp:anchor distT="0" distB="0" distL="114300" distR="114300" simplePos="0" relativeHeight="251671552" behindDoc="1" locked="0" layoutInCell="1" allowOverlap="1" wp14:anchorId="19966F9A" wp14:editId="26E490DF">
+            <wp:simplePos x="0" y="0"/>
+            <wp:positionH relativeFrom="column">
+              <wp:posOffset>2657475</wp:posOffset>
+            </wp:positionH>
+            <wp:positionV relativeFrom="paragraph">
+              <wp:posOffset>1050925</wp:posOffset>
+            </wp:positionV>
+            <wp:extent cx="2614930" cy="1470660"/>
+            <wp:effectExtent l="0" t="0" r="0" b="0"/>
+            <wp:wrapSquare wrapText="bothSides"/>
+            <wp:docPr id="33" name="Picture 33"/>
+            <wp:cNvGraphicFramePr>
+              <a:graphicFrameLocks xmlns:a="http://schemas.openxmlformats.org/drawingml/2006/main" noChangeAspect="1"/>
+            </wp:cNvGraphicFramePr>
+            <a:graphic xmlns:a="http://schemas.openxmlformats.org/drawingml/2006/main">
+              <a:graphicData uri="http://schemas.openxmlformats.org/drawingml/2006/picture">
+                <pic:pic xmlns:pic="http://schemas.openxmlformats.org/drawingml/2006/picture">
+                  <pic:nvPicPr>
+                    <pic:cNvPr id="1" name=""/>
+                    <pic:cNvPicPr/>
+                  </pic:nvPicPr>
+                  <pic:blipFill>
+                    <a:blip r:embed="rId73">
+                      <a:extLst>
+                        <a:ext uri="{28A0092B-C50C-407E-A947-70E740481C1C}">
+                          <a14:useLocalDpi xmlns:a14="http://schemas.microsoft.com/office/drawing/2010/main" val="0"/>
+                        </a:ext>
+                      </a:extLst>
+                    </a:blip>
+                    <a:stretch>
+                      <a:fillRect/>
+                    </a:stretch>
+                  </pic:blipFill>
+                  <pic:spPr>
+                    <a:xfrm>
+                      <a:off x="0" y="0"/>
+                      <a:ext cx="2614930" cy="1470660"/>
+                    </a:xfrm>
+                    <a:prstGeom prst="rect">
+                      <a:avLst/>
+                    </a:prstGeom>
+                  </pic:spPr>
+                </pic:pic>
+              </a:graphicData>
+            </a:graphic>
+            <wp14:sizeRelH relativeFrom="margin">
+              <wp14:pctWidth>0</wp14:pctWidth>
+            </wp14:sizeRelH>
+            <wp14:sizeRelV relativeFrom="margin">
+              <wp14:pctHeight>0</wp14:pctHeight>
+            </wp14:sizeRelV>
+          </wp:anchor>
+        </w:drawing>
+      </w:r>
+      <w:r>
+        <w:t>“I just returned home to find all my gold has been stolen!</w:t>
+      </w:r>
+      <w:r>
+        <w:t xml:space="preserve"> </w:t>
+      </w:r>
+      <w:r>
+        <w:t>For some devious purpose, the thief has dropped pieces of my gold like</w:t>
+      </w:r>
+      <w:r>
+        <w:t xml:space="preserve"> breadcrumbs through the woods.”</w:t>
+      </w:r>
+    </w:p>
+    <w:p>
+      <w:pPr>
+        <w:pStyle w:val="Paragraph"/>
+      </w:pPr>
+      <w:r>
+        <w:t>“Despite this pickle of a trap, I am left with no choice but to follow the trail.</w:t>
+      </w:r>
+      <w:r>
+        <w:t>”</w:t>
+      </w:r>
+      <w:r>
+        <w:t xml:space="preserve"> </w:t>
+      </w:r>
+    </w:p>
+    <w:p>
+      <w:pPr>
+        <w:pStyle w:val="Paragraph"/>
+        <w:rPr>
+          <w:lang w:val="en-US"/>
+        </w:rPr>
+      </w:pPr>
+      <w:r>
+        <w:t>“Whatever lies ahead, I must recover my fortune.” -Leopold</w:t>
+      </w:r>
+    </w:p>
+    <w:p>
+      <w:pPr>
+        <w:pStyle w:val="HeadingC"/>
         <w:rPr>
           <w:rStyle w:val="Strong"/>
-          <w:u w:val="single"/>
-        </w:rPr>
-      </w:pPr>
-      <w:hyperlink r:id="rId70">
+          <w:b/>
+          <w:bCs w:val="0"/>
+        </w:rPr>
+      </w:pPr>
+      <w:hyperlink r:id="rId74">
         <w:r>
           <w:rPr>
             <w:rStyle w:val="Strong"/>
-            <w:u w:val="single"/>
+            <w:b/>
+            <w:bCs w:val="0"/>
           </w:rPr>
           <w:t xml:space="preserve">Are you using GLM </w:t>
         </w:r>
       </w:hyperlink>
-      <w:hyperlink r:id="rId71">
+      <w:hyperlink r:id="rId75">
         <w:r>
           <w:rPr>
             <w:rStyle w:val="Strong"/>
-            <w:u w:val="single"/>
+            <w:b/>
+            <w:bCs w:val="0"/>
           </w:rPr>
           <w:t>in a project</w:t>
         </w:r>
       </w:hyperlink>
-      <w:hyperlink r:id="rId72">
+      <w:hyperlink r:id="rId76">
         <w:r>
           <w:rPr>
             <w:rStyle w:val="Strong"/>
-            <w:u w:val="single"/>
+            <w:b/>
+            <w:bCs w:val="0"/>
           </w:rPr>
           <w:t>?</w:t>
         </w:r>
@@ -33273,7 +33550,7 @@
       <w:r>
         <w:t xml:space="preserve">- </w:t>
       </w:r>
-      <w:hyperlink r:id="rId73" w:anchor="menu">
+      <w:hyperlink r:id="rId77" w:anchor="menu">
         <w:r>
           <w:rPr>
             <w:u w:val="single"/>
@@ -33298,7 +33575,7 @@
       <w:r>
         <w:t xml:space="preserve">- </w:t>
       </w:r>
-      <w:hyperlink r:id="rId74">
+      <w:hyperlink r:id="rId78">
         <w:r>
           <w:rPr>
             <w:u w:val="single"/>
@@ -33317,7 +33594,7 @@
       <w:r>
         <w:t xml:space="preserve">- </w:t>
       </w:r>
-      <w:hyperlink r:id="rId75">
+      <w:hyperlink r:id="rId79">
         <w:r>
           <w:rPr>
             <w:u w:val="single"/>
@@ -33336,7 +33613,7 @@
       <w:r>
         <w:t xml:space="preserve"> review and use an </w:t>
       </w:r>
-      <w:hyperlink r:id="rId76">
+      <w:hyperlink r:id="rId80">
         <w:r>
           <w:rPr>
             <w:u w:val="single"/>
@@ -33355,7 +33632,7 @@
       <w:r>
         <w:t xml:space="preserve">- </w:t>
       </w:r>
-      <w:hyperlink r:id="rId77">
+      <w:hyperlink r:id="rId81">
         <w:proofErr w:type="spellStart"/>
         <w:r>
           <w:rPr>
@@ -33382,7 +33659,7 @@
       <w:r>
         <w:t xml:space="preserve">- </w:t>
       </w:r>
-      <w:hyperlink r:id="rId78">
+      <w:hyperlink r:id="rId82">
         <w:proofErr w:type="spellStart"/>
         <w:r>
           <w:rPr>
@@ -33404,7 +33681,7 @@
         <w:br/>
         <w:t xml:space="preserve">- </w:t>
       </w:r>
-      <w:hyperlink r:id="rId79">
+      <w:hyperlink r:id="rId83">
         <w:r>
           <w:rPr>
             <w:u w:val="single"/>
@@ -33423,7 +33700,7 @@
       <w:r>
         <w:t xml:space="preserve">- </w:t>
       </w:r>
-      <w:hyperlink r:id="rId80">
+      <w:hyperlink r:id="rId84">
         <w:r>
           <w:rPr>
             <w:u w:val="single"/>
@@ -33457,7 +33734,7 @@
       <w:r>
         <w:t xml:space="preserve">- </w:t>
       </w:r>
-      <w:hyperlink r:id="rId81">
+      <w:hyperlink r:id="rId85">
         <w:r>
           <w:rPr>
             <w:u w:val="single"/>
@@ -33482,7 +33759,7 @@
         </w:rPr>
         <w:t xml:space="preserve"> </w:t>
       </w:r>
-      <w:hyperlink r:id="rId82" w:history="1">
+      <w:hyperlink r:id="rId86" w:history="1">
         <w:r>
           <w:rPr>
             <w:rStyle w:val="Hyperlink"/>
@@ -33502,7 +33779,7 @@
       <w:r>
         <w:t xml:space="preserve">- </w:t>
       </w:r>
-      <w:hyperlink r:id="rId83" w:history="1">
+      <w:hyperlink r:id="rId87" w:history="1">
         <w:r>
           <w:rPr>
             <w:rStyle w:val="Hyperlink"/>
@@ -33525,7 +33802,7 @@
       <w:r>
         <w:t xml:space="preserve">- </w:t>
       </w:r>
-      <w:hyperlink r:id="rId84" w:history="1">
+      <w:hyperlink r:id="rId88" w:history="1">
         <w:proofErr w:type="gramStart"/>
         <w:r>
           <w:rPr>
@@ -33547,7 +33824,7 @@
       <w:r>
         <w:t xml:space="preserve">- </w:t>
       </w:r>
-      <w:hyperlink r:id="rId85" w:history="1">
+      <w:hyperlink r:id="rId89" w:history="1">
         <w:r>
           <w:rPr>
             <w:rStyle w:val="Hyperlink"/>
@@ -33578,9 +33855,10 @@
           <w:szCs w:val="24"/>
           <w:u w:val="single"/>
         </w:rPr>
+        <w:lastRenderedPageBreak/>
         <w:t xml:space="preserve">- </w:t>
       </w:r>
-      <w:hyperlink r:id="rId86">
+      <w:hyperlink r:id="rId90">
         <w:r>
           <w:rPr>
             <w:szCs w:val="24"/>
@@ -33610,7 +33888,7 @@
       <w:r>
         <w:t xml:space="preserve">- </w:t>
       </w:r>
-      <w:hyperlink r:id="rId87">
+      <w:hyperlink r:id="rId91">
         <w:r>
           <w:rPr>
             <w:u w:val="single"/>
@@ -33635,7 +33913,7 @@
       <w:r>
         <w:t xml:space="preserve">- </w:t>
       </w:r>
-      <w:hyperlink r:id="rId88">
+      <w:hyperlink r:id="rId92">
         <w:r>
           <w:rPr>
             <w:u w:val="single"/>
@@ -33654,7 +33932,7 @@
       <w:r>
         <w:t xml:space="preserve">- </w:t>
       </w:r>
-      <w:hyperlink r:id="rId89">
+      <w:hyperlink r:id="rId93">
         <w:proofErr w:type="spellStart"/>
         <w:proofErr w:type="gramStart"/>
         <w:r>
@@ -33776,7 +34054,7 @@
       <w:r>
         <w:t xml:space="preserve">GLM is developed and maintained by </w:t>
       </w:r>
-      <w:hyperlink r:id="rId90">
+      <w:hyperlink r:id="rId94">
         <w:r>
           <w:rPr>
             <w:u w:val="single"/>
@@ -33851,7 +34129,7 @@
         </w:rPr>
         <w:t xml:space="preserve"> for their work on </w:t>
       </w:r>
-      <w:hyperlink r:id="rId91">
+      <w:hyperlink r:id="rId95">
         <w:proofErr w:type="spellStart"/>
         <w:r>
           <w:rPr>
@@ -33891,7 +34169,7 @@
         </w:rPr>
         <w:t xml:space="preserve">- </w:t>
       </w:r>
-      <w:hyperlink r:id="rId92">
+      <w:hyperlink r:id="rId96">
         <w:r>
           <w:rPr>
             <w:szCs w:val="24"/>
@@ -33962,7 +34240,7 @@
         </w:rPr>
         <w:t xml:space="preserve"> for providing and maintaining the </w:t>
       </w:r>
-      <w:hyperlink r:id="rId93">
+      <w:hyperlink r:id="rId97">
         <w:r>
           <w:rPr>
             <w:szCs w:val="24"/>
@@ -33990,7 +34268,6 @@
           <w:szCs w:val="24"/>
           <w:lang w:val="fr-FR"/>
         </w:rPr>
-        <w:lastRenderedPageBreak/>
         <w:t xml:space="preserve">- </w:t>
       </w:r>
       <w:proofErr w:type="spellStart"/>
@@ -34100,7 +34377,7 @@
         </w:rPr>
         <w:t xml:space="preserve">- </w:t>
       </w:r>
-      <w:hyperlink r:id="rId94">
+      <w:hyperlink r:id="rId98">
         <w:r>
           <w:rPr>
             <w:szCs w:val="24"/>
@@ -34192,7 +34469,7 @@
           <w:color w:val="auto"/>
         </w:rPr>
       </w:pPr>
-      <w:hyperlink r:id="rId95">
+      <w:hyperlink r:id="rId99">
         <w:r>
           <w:rPr>
             <w:rStyle w:val="Hyperlink"/>
@@ -34233,7 +34510,7 @@
           <w:color w:val="auto"/>
         </w:rPr>
       </w:pPr>
-      <w:hyperlink r:id="rId96">
+      <w:hyperlink r:id="rId100">
         <w:r>
           <w:rPr>
             <w:rStyle w:val="Hyperlink"/>
@@ -34274,7 +34551,7 @@
           <w:color w:val="auto"/>
         </w:rPr>
       </w:pPr>
-      <w:hyperlink r:id="rId97">
+      <w:hyperlink r:id="rId101">
         <w:r>
           <w:rPr>
             <w:rStyle w:val="Hyperlink"/>
@@ -34300,7 +34577,7 @@
           <w:color w:val="auto"/>
         </w:rPr>
       </w:pPr>
-      <w:hyperlink r:id="rId98">
+      <w:hyperlink r:id="rId102">
         <w:r>
           <w:rPr>
             <w:rStyle w:val="Hyperlink"/>
@@ -36088,24 +36365,26 @@
     <w:basedOn w:val="Heading3"/>
     <w:link w:val="HeadingCChar"/>
     <w:qFormat/>
-    <w:rsid w:val="0069239C"/>
+    <w:rsid w:val="000E121D"/>
     <w:rPr>
       <w:rFonts w:asciiTheme="majorHAnsi" w:hAnsiTheme="majorHAnsi"/>
       <w:color w:val="auto"/>
       <w:sz w:val="24"/>
+      <w:u w:val="single"/>
     </w:rPr>
   </w:style>
   <w:style w:type="character" w:customStyle="1" w:styleId="HeadingCChar">
     <w:name w:val="Heading C Char"/>
     <w:basedOn w:val="HeadingBChar"/>
     <w:link w:val="HeadingC"/>
-    <w:rsid w:val="0069239C"/>
+    <w:rsid w:val="000E121D"/>
     <w:rPr>
       <w:rFonts w:asciiTheme="majorHAnsi" w:eastAsia="Arial" w:hAnsiTheme="majorHAnsi" w:cs="Arial"/>
       <w:b/>
       <w:color w:val="E36C0A" w:themeColor="accent6" w:themeShade="BF"/>
       <w:sz w:val="24"/>
       <w:szCs w:val="32"/>
+      <w:u w:val="single"/>
     </w:rPr>
   </w:style>
 </w:styles>
@@ -36401,7 +36680,7 @@
 </file>
 
 <file path=customXml/itemProps1.xml><?xml version="1.0" encoding="utf-8"?>
-<ds:datastoreItem xmlns:ds="http://schemas.openxmlformats.org/officeDocument/2006/customXml" ds:itemID="{71A34797-AB41-4E72-A345-C531CE51CEE5}">
+<ds:datastoreItem xmlns:ds="http://schemas.openxmlformats.org/officeDocument/2006/customXml" ds:itemID="{A253BC5E-4FD0-4685-ABE2-0803915185E2}">
   <ds:schemaRefs>
     <ds:schemaRef ds:uri="http://schemas.openxmlformats.org/officeDocument/2006/bibliography"/>
   </ds:schemaRefs>

</xml_diff>